<commit_message>
dokumentálom ezeket az ezüstgolyókat
</commit_message>
<xml_diff>
--- a/dokumentáció2 (2).docx
+++ b/dokumentáció2 (2).docx
@@ -50,7 +50,6 @@
           <w:szCs w:val="28"/>
         </w:rPr>
       </w:pPr>
-      <w:proofErr w:type="spellStart"/>
       <w:r>
         <w:rPr>
           <w:bCs/>
@@ -59,7 +58,6 @@
         </w:rPr>
         <w:t>Premozi</w:t>
       </w:r>
-      <w:proofErr w:type="spellEnd"/>
     </w:p>
     <w:p>
       <w:pPr>
@@ -1675,15 +1673,7 @@
         <w:pStyle w:val="NormlWeb"/>
       </w:pPr>
       <w:r>
-        <w:t xml:space="preserve">A jegyfoglaló rendszer egy webalapú alkalmazásként működik, amely egy </w:t>
-      </w:r>
-      <w:proofErr w:type="spellStart"/>
-      <w:r>
-        <w:t>MySQL</w:t>
-      </w:r>
-      <w:proofErr w:type="spellEnd"/>
-      <w:r>
-        <w:t xml:space="preserve"> adatbázisra épül. A felhasználók regisztrálhatnak, bejelentkezhetnek, és a rendszer segítségével kiválaszthatják a kívánt vetítést, majd lefoglalhatják helyeiket. Az adatok kezelése és a foglalási folyamat biztosítása egy REST API segítségével történik, amely lehetővé teszi az adatok biztonságos és gyors elérését.</w:t>
+        <w:t>A jegyfoglaló rendszer egy webalapú alkalmazásként működik, amely egy MySQL adatbázisra épül. A felhasználók regisztrálhatnak, bejelentkezhetnek, és a rendszer segítségével kiválaszthatják a kívánt vetítést, majd lefoglalhatják helyeiket. Az adatok kezelése és a foglalási folyamat biztosítása egy REST API segítségével történik, amely lehetővé teszi az adatok biztonságos és gyors elérését.</w:t>
       </w:r>
     </w:p>
     <w:p>
@@ -1769,23 +1759,7 @@
           <w:rFonts w:ascii="Times New Roman" w:hAnsi="Times New Roman" w:cs="Times New Roman"/>
           <w:sz w:val="24"/>
         </w:rPr>
-        <w:t xml:space="preserve">Visual </w:t>
-      </w:r>
-      <w:proofErr w:type="spellStart"/>
-      <w:r>
-        <w:rPr>
-          <w:rFonts w:ascii="Times New Roman" w:hAnsi="Times New Roman" w:cs="Times New Roman"/>
-          <w:sz w:val="24"/>
-        </w:rPr>
-        <w:t>Studio</w:t>
-      </w:r>
-      <w:proofErr w:type="spellEnd"/>
-      <w:r>
-        <w:rPr>
-          <w:rFonts w:ascii="Times New Roman" w:hAnsi="Times New Roman" w:cs="Times New Roman"/>
-          <w:sz w:val="24"/>
-        </w:rPr>
-        <w:t xml:space="preserve"> 2022</w:t>
+        <w:t>Visual Studio 2022</w:t>
       </w:r>
     </w:p>
     <w:p>
@@ -1818,23 +1792,7 @@
           <w:rFonts w:ascii="Times New Roman" w:hAnsi="Times New Roman" w:cs="Times New Roman"/>
           <w:sz w:val="24"/>
         </w:rPr>
-        <w:t xml:space="preserve">Visual </w:t>
-      </w:r>
-      <w:proofErr w:type="spellStart"/>
-      <w:r>
-        <w:rPr>
-          <w:rFonts w:ascii="Times New Roman" w:hAnsi="Times New Roman" w:cs="Times New Roman"/>
-          <w:sz w:val="24"/>
-        </w:rPr>
-        <w:t>Studio</w:t>
-      </w:r>
-      <w:proofErr w:type="spellEnd"/>
-      <w:r>
-        <w:rPr>
-          <w:rFonts w:ascii="Times New Roman" w:hAnsi="Times New Roman" w:cs="Times New Roman"/>
-          <w:sz w:val="24"/>
-        </w:rPr>
-        <w:t xml:space="preserve"> 2022-</w:t>
+        <w:t>Visual Studio 2022-</w:t>
       </w:r>
       <w:r>
         <w:rPr>
@@ -1920,7 +1878,6 @@
           <w:sz w:val="24"/>
         </w:rPr>
       </w:pPr>
-      <w:proofErr w:type="spellStart"/>
       <w:r>
         <w:rPr>
           <w:rFonts w:ascii="Times New Roman" w:hAnsi="Times New Roman" w:cs="Times New Roman"/>
@@ -1928,7 +1885,6 @@
         </w:rPr>
         <w:t>Discord</w:t>
       </w:r>
-      <w:proofErr w:type="spellEnd"/>
     </w:p>
     <w:p>
       <w:pPr>
@@ -2055,7 +2011,6 @@
           <w:sz w:val="24"/>
         </w:rPr>
       </w:pPr>
-      <w:proofErr w:type="spellStart"/>
       <w:r>
         <w:rPr>
           <w:rFonts w:ascii="Times New Roman" w:hAnsi="Times New Roman" w:cs="Times New Roman"/>
@@ -2063,7 +2018,6 @@
         </w:rPr>
         <w:t>ProtonVPN</w:t>
       </w:r>
-      <w:proofErr w:type="spellEnd"/>
     </w:p>
     <w:p>
       <w:pPr>
@@ -2081,69 +2035,63 @@
           <w:rFonts w:ascii="Times New Roman" w:hAnsi="Times New Roman" w:cs="Times New Roman"/>
           <w:sz w:val="24"/>
         </w:rPr>
-        <w:t xml:space="preserve">A </w:t>
-      </w:r>
-      <w:proofErr w:type="spellStart"/>
-      <w:r>
-        <w:rPr>
-          <w:rFonts w:ascii="Times New Roman" w:hAnsi="Times New Roman" w:cs="Times New Roman"/>
-          <w:sz w:val="24"/>
-        </w:rPr>
-        <w:t>ProtonVPN</w:t>
-      </w:r>
-      <w:proofErr w:type="spellEnd"/>
-      <w:r>
-        <w:rPr>
-          <w:rFonts w:ascii="Times New Roman" w:hAnsi="Times New Roman" w:cs="Times New Roman"/>
-          <w:sz w:val="24"/>
-        </w:rPr>
-        <w:t xml:space="preserve"> segítségével eltudtunk érni bármilyen segítséget az interneten, ami </w:t>
-      </w:r>
-      <w:r>
-        <w:rPr>
-          <w:rFonts w:ascii="Times New Roman" w:hAnsi="Times New Roman" w:cs="Times New Roman"/>
-          <w:sz w:val="24"/>
-        </w:rPr>
-        <w:t xml:space="preserve">az iskolai interneten </w:t>
-      </w:r>
-      <w:r>
-        <w:rPr>
-          <w:rFonts w:ascii="Times New Roman" w:hAnsi="Times New Roman" w:cs="Times New Roman"/>
-          <w:sz w:val="24"/>
-        </w:rPr>
-        <w:t xml:space="preserve">le volt tiltva. pl.: </w:t>
-      </w:r>
-      <w:proofErr w:type="spellStart"/>
-      <w:r>
-        <w:rPr>
-          <w:rFonts w:ascii="Times New Roman" w:hAnsi="Times New Roman" w:cs="Times New Roman"/>
-          <w:sz w:val="24"/>
-        </w:rPr>
-        <w:t>Stackoverflow</w:t>
-      </w:r>
-      <w:proofErr w:type="spellEnd"/>
-      <w:r>
-        <w:rPr>
-          <w:rFonts w:ascii="Times New Roman" w:hAnsi="Times New Roman" w:cs="Times New Roman"/>
-          <w:sz w:val="24"/>
-        </w:rPr>
-        <w:t xml:space="preserve">, </w:t>
-      </w:r>
-      <w:proofErr w:type="spellStart"/>
-      <w:r>
-        <w:rPr>
-          <w:rFonts w:ascii="Times New Roman" w:hAnsi="Times New Roman" w:cs="Times New Roman"/>
-          <w:sz w:val="24"/>
-        </w:rPr>
-        <w:t>Discord</w:t>
-      </w:r>
-      <w:proofErr w:type="spellEnd"/>
-      <w:r>
-        <w:rPr>
-          <w:rFonts w:ascii="Times New Roman" w:hAnsi="Times New Roman" w:cs="Times New Roman"/>
-          <w:sz w:val="24"/>
-        </w:rPr>
-        <w:t xml:space="preserve">, </w:t>
+        <w:t xml:space="preserve">A ProtonVPN segítségével </w:t>
+      </w:r>
+      <w:r>
+        <w:rPr>
+          <w:rFonts w:ascii="Times New Roman" w:hAnsi="Times New Roman" w:cs="Times New Roman"/>
+          <w:sz w:val="24"/>
+        </w:rPr>
+        <w:t>tudtunk elérni</w:t>
+      </w:r>
+      <w:r>
+        <w:rPr>
+          <w:rFonts w:ascii="Times New Roman" w:hAnsi="Times New Roman" w:cs="Times New Roman"/>
+          <w:sz w:val="24"/>
+        </w:rPr>
+        <w:t xml:space="preserve"> bármilyen segítséget az interneten, ami </w:t>
+      </w:r>
+      <w:r>
+        <w:rPr>
+          <w:rFonts w:ascii="Times New Roman" w:hAnsi="Times New Roman" w:cs="Times New Roman"/>
+          <w:sz w:val="24"/>
+        </w:rPr>
+        <w:t xml:space="preserve">az iskolai </w:t>
+      </w:r>
+      <w:r>
+        <w:rPr>
+          <w:rFonts w:ascii="Times New Roman" w:hAnsi="Times New Roman" w:cs="Times New Roman"/>
+          <w:sz w:val="24"/>
+        </w:rPr>
+        <w:t>hálózaton</w:t>
+      </w:r>
+      <w:r>
+        <w:rPr>
+          <w:rFonts w:ascii="Times New Roman" w:hAnsi="Times New Roman" w:cs="Times New Roman"/>
+          <w:sz w:val="24"/>
+        </w:rPr>
+        <w:t xml:space="preserve"> </w:t>
+      </w:r>
+      <w:r>
+        <w:rPr>
+          <w:rFonts w:ascii="Times New Roman" w:hAnsi="Times New Roman" w:cs="Times New Roman"/>
+          <w:sz w:val="24"/>
+        </w:rPr>
+        <w:t xml:space="preserve">le volt tiltva. </w:t>
+      </w:r>
+      <w:r>
+        <w:rPr>
+          <w:rFonts w:ascii="Times New Roman" w:hAnsi="Times New Roman" w:cs="Times New Roman"/>
+          <w:sz w:val="24"/>
+        </w:rPr>
+        <w:t>(</w:t>
+      </w:r>
+      <w:r>
+        <w:rPr>
+          <w:rFonts w:ascii="Times New Roman" w:hAnsi="Times New Roman" w:cs="Times New Roman"/>
+          <w:sz w:val="24"/>
+        </w:rPr>
+        <w:t xml:space="preserve">pl.: Stackoverflow, Discord, </w:t>
       </w:r>
       <w:r>
         <w:rPr>
@@ -2151,6 +2099,13 @@
           <w:sz w:val="24"/>
         </w:rPr>
         <w:t>W3Schools</w:t>
+      </w:r>
+      <w:r>
+        <w:rPr>
+          <w:rFonts w:ascii="Times New Roman" w:hAnsi="Times New Roman" w:cs="Times New Roman"/>
+          <w:sz w:val="24"/>
+        </w:rPr>
+        <w:t>)</w:t>
       </w:r>
     </w:p>
     <w:p/>
@@ -2211,25 +2166,23 @@
           <w:sz w:val="24"/>
           <w:szCs w:val="24"/>
         </w:rPr>
-        <w:t xml:space="preserve"> </w:t>
-      </w:r>
-      <w:proofErr w:type="spellStart"/>
-      <w:r>
-        <w:rPr>
-          <w:rFonts w:ascii="Times New Roman" w:hAnsi="Times New Roman" w:cs="Times New Roman"/>
-          <w:sz w:val="24"/>
-          <w:szCs w:val="24"/>
-        </w:rPr>
-        <w:t>Core</w:t>
-      </w:r>
-      <w:proofErr w:type="spellEnd"/>
-      <w:r>
-        <w:rPr>
-          <w:rFonts w:ascii="Times New Roman" w:hAnsi="Times New Roman" w:cs="Times New Roman"/>
-          <w:sz w:val="24"/>
-          <w:szCs w:val="24"/>
-        </w:rPr>
-        <w:t xml:space="preserve"> 6</w:t>
+        <w:t xml:space="preserve"> Core </w:t>
+      </w:r>
+      <w:r>
+        <w:rPr>
+          <w:rFonts w:ascii="Times New Roman" w:hAnsi="Times New Roman" w:cs="Times New Roman"/>
+          <w:sz w:val="24"/>
+          <w:szCs w:val="24"/>
+        </w:rPr>
+        <w:t>8</w:t>
+      </w:r>
+      <w:r>
+        <w:rPr>
+          <w:rFonts w:ascii="Times New Roman" w:hAnsi="Times New Roman" w:cs="Times New Roman"/>
+          <w:sz w:val="24"/>
+          <w:szCs w:val="24"/>
+        </w:rPr>
+        <w:t>.0</w:t>
       </w:r>
     </w:p>
     <w:p>
@@ -2261,16 +2214,7 @@
           <w:sz w:val="24"/>
           <w:szCs w:val="24"/>
         </w:rPr>
-        <w:t xml:space="preserve"> </w:t>
-      </w:r>
-      <w:proofErr w:type="spellStart"/>
-      <w:r>
-        <w:rPr>
-          <w:rFonts w:ascii="Times New Roman" w:hAnsi="Times New Roman" w:cs="Times New Roman"/>
-          <w:sz w:val="24"/>
-          <w:szCs w:val="24"/>
-        </w:rPr>
-        <w:t>R</w:t>
+        <w:t xml:space="preserve"> R</w:t>
       </w:r>
       <w:r>
         <w:rPr>
@@ -2280,25 +2224,14 @@
         </w:rPr>
         <w:t>eact</w:t>
       </w:r>
-      <w:proofErr w:type="spellEnd"/>
-      <w:r>
-        <w:rPr>
-          <w:rFonts w:ascii="Times New Roman" w:hAnsi="Times New Roman" w:cs="Times New Roman"/>
-          <w:sz w:val="24"/>
-          <w:szCs w:val="24"/>
-        </w:rPr>
-        <w:t xml:space="preserve"> + </w:t>
-      </w:r>
-      <w:proofErr w:type="spellStart"/>
-      <w:r>
-        <w:rPr>
-          <w:rFonts w:ascii="Times New Roman" w:hAnsi="Times New Roman" w:cs="Times New Roman"/>
-          <w:sz w:val="24"/>
-          <w:szCs w:val="24"/>
-        </w:rPr>
-        <w:t>Vite</w:t>
-      </w:r>
-      <w:proofErr w:type="spellEnd"/>
+      <w:r>
+        <w:rPr>
+          <w:rFonts w:ascii="Times New Roman" w:hAnsi="Times New Roman" w:cs="Times New Roman"/>
+          <w:sz w:val="24"/>
+          <w:szCs w:val="24"/>
+        </w:rPr>
+        <w:t xml:space="preserve"> + Vite</w:t>
+      </w:r>
     </w:p>
     <w:p>
       <w:pPr>
@@ -2329,18 +2262,8 @@
           <w:sz w:val="24"/>
           <w:szCs w:val="24"/>
         </w:rPr>
-        <w:t xml:space="preserve"> </w:t>
-      </w:r>
-      <w:proofErr w:type="spellStart"/>
-      <w:r>
-        <w:rPr>
-          <w:rFonts w:ascii="Times New Roman" w:hAnsi="Times New Roman" w:cs="Times New Roman"/>
-          <w:sz w:val="24"/>
-          <w:szCs w:val="24"/>
-        </w:rPr>
-        <w:t>MySQL</w:t>
-      </w:r>
-      <w:proofErr w:type="spellEnd"/>
+        <w:t xml:space="preserve"> MySQL</w:t>
+      </w:r>
     </w:p>
     <w:p>
       <w:pPr>
@@ -2393,13 +2316,8 @@
         </w:numPr>
       </w:pPr>
       <w:bookmarkStart w:id="3" w:name="_Toc194481455"/>
-      <w:proofErr w:type="spellStart"/>
-      <w:r>
-        <w:t>NuGet</w:t>
-      </w:r>
-      <w:proofErr w:type="spellEnd"/>
-      <w:r>
-        <w:t xml:space="preserve"> csomagok</w:t>
+      <w:r>
+        <w:t>NuGet csomagok</w:t>
       </w:r>
       <w:bookmarkEnd w:id="3"/>
     </w:p>
@@ -2455,7 +2373,6 @@
           <w:szCs w:val="24"/>
         </w:rPr>
       </w:pPr>
-      <w:proofErr w:type="spellStart"/>
       <w:r>
         <w:rPr>
           <w:rFonts w:ascii="Times New Roman" w:hAnsi="Times New Roman" w:cs="Times New Roman"/>
@@ -2466,7 +2383,6 @@
         </w:rPr>
         <w:t>users</w:t>
       </w:r>
-      <w:proofErr w:type="spellEnd"/>
       <w:r>
         <w:rPr>
           <w:rFonts w:ascii="Times New Roman" w:hAnsi="Times New Roman" w:cs="Times New Roman"/>
@@ -2522,7 +2438,6 @@
           <w:szCs w:val="24"/>
         </w:rPr>
       </w:pPr>
-      <w:proofErr w:type="spellStart"/>
       <w:r>
         <w:rPr>
           <w:rFonts w:ascii="Times New Roman" w:hAnsi="Times New Roman" w:cs="Times New Roman"/>
@@ -2533,7 +2448,6 @@
         </w:rPr>
         <w:t>vetites</w:t>
       </w:r>
-      <w:proofErr w:type="spellEnd"/>
       <w:r>
         <w:rPr>
           <w:rFonts w:ascii="Times New Roman" w:hAnsi="Times New Roman" w:cs="Times New Roman"/>
@@ -2588,7 +2502,6 @@
           <w:szCs w:val="24"/>
         </w:rPr>
       </w:pPr>
-      <w:proofErr w:type="spellStart"/>
       <w:r>
         <w:rPr>
           <w:rFonts w:ascii="Times New Roman" w:hAnsi="Times New Roman" w:cs="Times New Roman"/>
@@ -2599,7 +2512,6 @@
         </w:rPr>
         <w:t>rendeles</w:t>
       </w:r>
-      <w:proofErr w:type="spellEnd"/>
       <w:r>
         <w:rPr>
           <w:rFonts w:ascii="Times New Roman" w:hAnsi="Times New Roman" w:cs="Times New Roman"/>
@@ -2640,7 +2552,6 @@
           <w:szCs w:val="24"/>
         </w:rPr>
       </w:pPr>
-      <w:proofErr w:type="spellStart"/>
       <w:r>
         <w:rPr>
           <w:rFonts w:ascii="Times New Roman" w:hAnsi="Times New Roman" w:cs="Times New Roman"/>
@@ -2651,7 +2562,6 @@
         </w:rPr>
         <w:t>login_session_log</w:t>
       </w:r>
-      <w:proofErr w:type="spellEnd"/>
       <w:r>
         <w:rPr>
           <w:rFonts w:ascii="Times New Roman" w:hAnsi="Times New Roman" w:cs="Times New Roman"/>
@@ -2734,7 +2644,6 @@
           </wp:anchor>
         </w:drawing>
       </w:r>
-      <w:proofErr w:type="spellStart"/>
       <w:r>
         <w:rPr>
           <w:rFonts w:ascii="Times New Roman" w:hAnsi="Times New Roman" w:cs="Times New Roman"/>
@@ -2745,7 +2654,6 @@
         </w:rPr>
         <w:t>action_log</w:t>
       </w:r>
-      <w:proofErr w:type="spellEnd"/>
       <w:r>
         <w:rPr>
           <w:rFonts w:ascii="Times New Roman" w:hAnsi="Times New Roman" w:cs="Times New Roman"/>
@@ -2815,237 +2723,97 @@
       <w:pPr>
         <w:spacing w:after="0" w:line="360" w:lineRule="auto"/>
       </w:pPr>
-      <w:proofErr w:type="spellStart"/>
-      <w:r>
-        <w:t>id</w:t>
-      </w:r>
-      <w:proofErr w:type="spellEnd"/>
-      <w:r>
-        <w:t>: int(11), A film egyedi azonosítója (elsődleges kulcs)</w:t>
+      <w:r>
+        <w:t>id: int(11), A film egyedi azonosítója (elsődleges kulcs)</w:t>
       </w:r>
     </w:p>
     <w:p>
       <w:pPr>
         <w:spacing w:after="0" w:line="360" w:lineRule="auto"/>
       </w:pPr>
-      <w:proofErr w:type="spellStart"/>
       <w:r>
         <w:lastRenderedPageBreak/>
-        <w:t>Cim</w:t>
-      </w:r>
-      <w:proofErr w:type="spellEnd"/>
-      <w:r>
-        <w:t xml:space="preserve">: </w:t>
-      </w:r>
-      <w:proofErr w:type="spellStart"/>
-      <w:r>
-        <w:t>longtext</w:t>
-      </w:r>
-      <w:proofErr w:type="spellEnd"/>
-      <w:r>
-        <w:t>, A film címe</w:t>
+        <w:t>Cim: longtext, A film címe</w:t>
       </w:r>
     </w:p>
     <w:p>
       <w:pPr>
         <w:spacing w:after="0" w:line="360" w:lineRule="auto"/>
       </w:pPr>
-      <w:proofErr w:type="spellStart"/>
-      <w:r>
-        <w:t>Kategoria</w:t>
-      </w:r>
-      <w:proofErr w:type="spellEnd"/>
-      <w:r>
-        <w:t xml:space="preserve">: </w:t>
-      </w:r>
-      <w:proofErr w:type="spellStart"/>
-      <w:r>
-        <w:t>longtext</w:t>
-      </w:r>
-      <w:proofErr w:type="spellEnd"/>
-      <w:r>
-        <w:t>, A film kategóriája</w:t>
+      <w:r>
+        <w:t>Kategoria: longtext, A film kategóriája</w:t>
       </w:r>
     </w:p>
     <w:p>
       <w:pPr>
         <w:spacing w:after="0" w:line="360" w:lineRule="auto"/>
       </w:pPr>
-      <w:proofErr w:type="spellStart"/>
-      <w:r>
-        <w:t>Mufaj</w:t>
-      </w:r>
-      <w:proofErr w:type="spellEnd"/>
-      <w:r>
-        <w:t xml:space="preserve">: </w:t>
-      </w:r>
-      <w:proofErr w:type="spellStart"/>
-      <w:r>
-        <w:t>longtext</w:t>
-      </w:r>
-      <w:proofErr w:type="spellEnd"/>
-      <w:r>
-        <w:t>, A film műfaja</w:t>
+      <w:r>
+        <w:t>Mufaj: longtext, A film műfaja</w:t>
       </w:r>
     </w:p>
     <w:p>
       <w:pPr>
         <w:spacing w:after="0" w:line="360" w:lineRule="auto"/>
       </w:pPr>
-      <w:proofErr w:type="spellStart"/>
-      <w:r>
-        <w:t>Korhatar</w:t>
-      </w:r>
-      <w:proofErr w:type="spellEnd"/>
-      <w:r>
-        <w:t xml:space="preserve">: </w:t>
-      </w:r>
-      <w:proofErr w:type="spellStart"/>
-      <w:r>
-        <w:t>longtext</w:t>
-      </w:r>
-      <w:proofErr w:type="spellEnd"/>
-      <w:r>
-        <w:t>, A korhatár besorolás</w:t>
+      <w:r>
+        <w:t>Korhatar: longtext, A korhatár besorolás</w:t>
       </w:r>
     </w:p>
     <w:p>
       <w:pPr>
         <w:spacing w:after="0" w:line="360" w:lineRule="auto"/>
       </w:pPr>
-      <w:proofErr w:type="spellStart"/>
-      <w:r>
-        <w:t>Jatekido</w:t>
-      </w:r>
-      <w:proofErr w:type="spellEnd"/>
-      <w:r>
-        <w:t>: int(11), A film hossza percekben</w:t>
+      <w:r>
+        <w:t>Jatekido: int(11), A film hossza percekben</w:t>
       </w:r>
     </w:p>
     <w:p>
       <w:pPr>
         <w:spacing w:after="0" w:line="360" w:lineRule="auto"/>
       </w:pPr>
-      <w:proofErr w:type="spellStart"/>
-      <w:r>
-        <w:t>Gyarto</w:t>
-      </w:r>
-      <w:proofErr w:type="spellEnd"/>
-      <w:r>
-        <w:t xml:space="preserve">: </w:t>
-      </w:r>
-      <w:proofErr w:type="spellStart"/>
-      <w:r>
-        <w:t>longtext</w:t>
-      </w:r>
-      <w:proofErr w:type="spellEnd"/>
-      <w:r>
-        <w:t>, A film gyártója</w:t>
+      <w:r>
+        <w:t>Gyarto: longtext, A film gyártója</w:t>
       </w:r>
     </w:p>
     <w:p>
       <w:pPr>
         <w:spacing w:after="0" w:line="360" w:lineRule="auto"/>
       </w:pPr>
-      <w:proofErr w:type="spellStart"/>
-      <w:r>
-        <w:t>Rendezo</w:t>
-      </w:r>
-      <w:proofErr w:type="spellEnd"/>
-      <w:r>
-        <w:t xml:space="preserve">: </w:t>
-      </w:r>
-      <w:proofErr w:type="spellStart"/>
-      <w:r>
-        <w:t>longtext</w:t>
-      </w:r>
-      <w:proofErr w:type="spellEnd"/>
-      <w:r>
-        <w:t>, A rendező neve</w:t>
+      <w:r>
+        <w:t>Rendezo: longtext, A rendező neve</w:t>
       </w:r>
     </w:p>
     <w:p>
       <w:pPr>
         <w:spacing w:after="0" w:line="360" w:lineRule="auto"/>
       </w:pPr>
-      <w:proofErr w:type="spellStart"/>
-      <w:r>
-        <w:t>Szereplok</w:t>
-      </w:r>
-      <w:proofErr w:type="spellEnd"/>
-      <w:r>
-        <w:t xml:space="preserve">: </w:t>
-      </w:r>
-      <w:proofErr w:type="spellStart"/>
-      <w:r>
-        <w:t>longtext</w:t>
-      </w:r>
-      <w:proofErr w:type="spellEnd"/>
-      <w:r>
-        <w:t>, Főszereplők listája</w:t>
+      <w:r>
+        <w:t>Szereplok: longtext, Főszereplők listája</w:t>
       </w:r>
     </w:p>
     <w:p>
       <w:pPr>
         <w:spacing w:after="0" w:line="360" w:lineRule="auto"/>
       </w:pPr>
-      <w:proofErr w:type="spellStart"/>
-      <w:r>
-        <w:t>Leiras</w:t>
-      </w:r>
-      <w:proofErr w:type="spellEnd"/>
-      <w:r>
-        <w:t xml:space="preserve">: </w:t>
-      </w:r>
-      <w:proofErr w:type="spellStart"/>
-      <w:r>
-        <w:t>longtext</w:t>
-      </w:r>
-      <w:proofErr w:type="spellEnd"/>
-      <w:r>
-        <w:t>, A film rövid leírása</w:t>
+      <w:r>
+        <w:t>Leiras: longtext, A film rövid leírása</w:t>
       </w:r>
     </w:p>
     <w:p>
       <w:pPr>
         <w:spacing w:after="0" w:line="360" w:lineRule="auto"/>
       </w:pPr>
-      <w:proofErr w:type="spellStart"/>
-      <w:r>
-        <w:t>EredetiNyelv</w:t>
-      </w:r>
-      <w:proofErr w:type="spellEnd"/>
-      <w:r>
-        <w:t xml:space="preserve">: </w:t>
-      </w:r>
-      <w:proofErr w:type="spellStart"/>
-      <w:r>
-        <w:t>longtext</w:t>
-      </w:r>
-      <w:proofErr w:type="spellEnd"/>
-      <w:r>
-        <w:t>, Az eredeti nyelv</w:t>
+      <w:r>
+        <w:t>EredetiNyelv: longtext, Az eredeti nyelv</w:t>
       </w:r>
     </w:p>
     <w:p>
       <w:pPr>
         <w:spacing w:after="0" w:line="360" w:lineRule="auto"/>
       </w:pPr>
-      <w:proofErr w:type="spellStart"/>
-      <w:r>
-        <w:t>EredetiCim</w:t>
-      </w:r>
-      <w:proofErr w:type="spellEnd"/>
-      <w:r>
-        <w:t xml:space="preserve">: </w:t>
-      </w:r>
-      <w:proofErr w:type="spellStart"/>
-      <w:r>
-        <w:t>longtext</w:t>
-      </w:r>
-      <w:proofErr w:type="spellEnd"/>
-      <w:r>
-        <w:t>, Az eredeti cím</w:t>
+      <w:r>
+        <w:t>EredetiCim: longtext, Az eredeti cím</w:t>
       </w:r>
     </w:p>
     <w:p>
@@ -3053,44 +2821,15 @@
         <w:spacing w:after="0" w:line="360" w:lineRule="auto"/>
       </w:pPr>
       <w:r>
-        <w:t xml:space="preserve">Szinkron: </w:t>
-      </w:r>
-      <w:proofErr w:type="spellStart"/>
-      <w:r>
-        <w:t>longtext</w:t>
-      </w:r>
-      <w:proofErr w:type="spellEnd"/>
-      <w:r>
-        <w:t>, Szinkronizált-e</w:t>
+        <w:t>Szinkron: longtext, Szinkronizált-e</w:t>
       </w:r>
     </w:p>
     <w:p>
       <w:pPr>
         <w:spacing w:after="0" w:line="360" w:lineRule="auto"/>
       </w:pPr>
-      <w:proofErr w:type="spellStart"/>
-      <w:r>
-        <w:t>TrailerLink</w:t>
-      </w:r>
-      <w:proofErr w:type="spellEnd"/>
-      <w:r>
-        <w:t xml:space="preserve">: </w:t>
-      </w:r>
-      <w:proofErr w:type="spellStart"/>
-      <w:r>
-        <w:t>longtext</w:t>
-      </w:r>
-      <w:proofErr w:type="spellEnd"/>
-      <w:r>
-        <w:t xml:space="preserve">, A </w:t>
-      </w:r>
-      <w:proofErr w:type="spellStart"/>
-      <w:r>
-        <w:t>trailer</w:t>
-      </w:r>
-      <w:proofErr w:type="spellEnd"/>
-      <w:r>
-        <w:t xml:space="preserve"> linkje</w:t>
+      <w:r>
+        <w:t>TrailerLink: longtext, A trailer linkje</w:t>
       </w:r>
     </w:p>
     <w:p>
@@ -3098,57 +2837,23 @@
         <w:spacing w:after="0" w:line="360" w:lineRule="auto"/>
       </w:pPr>
       <w:r>
-        <w:t xml:space="preserve">IMDB: </w:t>
-      </w:r>
-      <w:proofErr w:type="spellStart"/>
-      <w:r>
-        <w:t>longtext</w:t>
-      </w:r>
-      <w:proofErr w:type="spellEnd"/>
-      <w:r>
-        <w:t>, IMDB értékelés vagy link</w:t>
+        <w:t>IMDB: longtext, IMDB értékelés vagy link</w:t>
       </w:r>
     </w:p>
     <w:p>
       <w:pPr>
         <w:spacing w:after="0" w:line="360" w:lineRule="auto"/>
       </w:pPr>
-      <w:proofErr w:type="spellStart"/>
-      <w:r>
-        <w:t>ImageID</w:t>
-      </w:r>
-      <w:proofErr w:type="spellEnd"/>
-      <w:r>
-        <w:t xml:space="preserve">: int(11), A filmhez tartozó kép azonosítója (külső kulcs az </w:t>
-      </w:r>
-      <w:proofErr w:type="spellStart"/>
-      <w:r>
-        <w:t>images</w:t>
-      </w:r>
-      <w:proofErr w:type="spellEnd"/>
-      <w:r>
-        <w:t xml:space="preserve"> táblára)</w:t>
+      <w:r>
+        <w:t>ImageID: int(11), A filmhez tartozó kép azonosítója (külső kulcs az images táblára)</w:t>
       </w:r>
     </w:p>
     <w:p>
       <w:pPr>
         <w:spacing w:after="0" w:line="360" w:lineRule="auto"/>
       </w:pPr>
-      <w:proofErr w:type="spellStart"/>
-      <w:r>
-        <w:t>Megjegyzes</w:t>
-      </w:r>
-      <w:proofErr w:type="spellEnd"/>
-      <w:r>
-        <w:t xml:space="preserve">: </w:t>
-      </w:r>
-      <w:proofErr w:type="spellStart"/>
-      <w:r>
-        <w:t>longtext</w:t>
-      </w:r>
-      <w:proofErr w:type="spellEnd"/>
-      <w:r>
-        <w:t>, Egyéb megjegyzések</w:t>
+      <w:r>
+        <w:t>Megjegyzes: longtext, Egyéb megjegyzések</w:t>
       </w:r>
     </w:p>
     <w:p>
@@ -3171,55 +2876,24 @@
       <w:pPr>
         <w:spacing w:after="0" w:line="360" w:lineRule="auto"/>
       </w:pPr>
-      <w:proofErr w:type="spellStart"/>
-      <w:r>
-        <w:t>id</w:t>
-      </w:r>
-      <w:proofErr w:type="spellEnd"/>
-      <w:r>
-        <w:t>: int(11), A terem egyedi azonosítója (elsődleges kulcs)</w:t>
+      <w:r>
+        <w:t>id: int(11), A terem egyedi azonosítója (elsődleges kulcs)</w:t>
       </w:r>
     </w:p>
     <w:p>
       <w:pPr>
         <w:spacing w:after="0" w:line="360" w:lineRule="auto"/>
       </w:pPr>
-      <w:proofErr w:type="spellStart"/>
-      <w:r>
-        <w:t>Nev</w:t>
-      </w:r>
-      <w:proofErr w:type="spellEnd"/>
-      <w:r>
-        <w:t xml:space="preserve">: </w:t>
-      </w:r>
-      <w:proofErr w:type="spellStart"/>
-      <w:r>
-        <w:t>longtext</w:t>
-      </w:r>
-      <w:proofErr w:type="spellEnd"/>
-      <w:r>
-        <w:t>, A terem neve</w:t>
+      <w:r>
+        <w:t>Nev: longtext, A terem neve</w:t>
       </w:r>
     </w:p>
     <w:p>
       <w:pPr>
         <w:spacing w:after="0" w:line="360" w:lineRule="auto"/>
       </w:pPr>
-      <w:proofErr w:type="spellStart"/>
-      <w:r>
-        <w:t>Megjegyzes</w:t>
-      </w:r>
-      <w:proofErr w:type="spellEnd"/>
-      <w:r>
-        <w:t xml:space="preserve">: </w:t>
-      </w:r>
-      <w:proofErr w:type="spellStart"/>
-      <w:r>
-        <w:t>longtext</w:t>
-      </w:r>
-      <w:proofErr w:type="spellEnd"/>
-      <w:r>
-        <w:t>, Egyéb megjegyzések a teremről</w:t>
+      <w:r>
+        <w:t>Megjegyzes: longtext, Egyéb megjegyzések a teremről</w:t>
       </w:r>
     </w:p>
     <w:p>
@@ -3234,68 +2908,32 @@
       <w:pPr>
         <w:spacing w:after="0" w:line="360" w:lineRule="auto"/>
       </w:pPr>
-      <w:proofErr w:type="spellStart"/>
-      <w:r>
-        <w:t>vetites</w:t>
-      </w:r>
-      <w:proofErr w:type="spellEnd"/>
-      <w:r>
-        <w:t>: A filmek vetítéseivel kapcsolatos adatokat tárolja</w:t>
+      <w:r>
+        <w:t>vetites: A filmek vetítéseivel kapcsolatos adatokat tárolja</w:t>
       </w:r>
     </w:p>
     <w:p>
       <w:pPr>
         <w:spacing w:after="0" w:line="360" w:lineRule="auto"/>
       </w:pPr>
-      <w:proofErr w:type="spellStart"/>
-      <w:r>
-        <w:t>id</w:t>
-      </w:r>
-      <w:proofErr w:type="spellEnd"/>
-      <w:r>
-        <w:t>: int(11), A vetítés egyedi azonosítója (elsődleges kulcs)</w:t>
+      <w:r>
+        <w:t>id: int(11), A vetítés egyedi azonosítója (elsődleges kulcs)</w:t>
       </w:r>
     </w:p>
     <w:p>
       <w:pPr>
         <w:spacing w:after="0" w:line="360" w:lineRule="auto"/>
       </w:pPr>
-      <w:proofErr w:type="spellStart"/>
-      <w:r>
-        <w:t>Idopont</w:t>
-      </w:r>
-      <w:proofErr w:type="spellEnd"/>
-      <w:r>
-        <w:t xml:space="preserve">: </w:t>
-      </w:r>
-      <w:proofErr w:type="spellStart"/>
-      <w:r>
-        <w:t>datetime</w:t>
-      </w:r>
-      <w:proofErr w:type="spellEnd"/>
-      <w:r>
-        <w:t>(6), A vetítés pontos időpontja</w:t>
+      <w:r>
+        <w:t>Idopont: datetime(6), A vetítés pontos időpontja</w:t>
       </w:r>
     </w:p>
     <w:p>
       <w:pPr>
         <w:spacing w:after="0" w:line="360" w:lineRule="auto"/>
       </w:pPr>
-      <w:proofErr w:type="spellStart"/>
-      <w:r>
-        <w:t>Megjegyzes</w:t>
-      </w:r>
-      <w:proofErr w:type="spellEnd"/>
-      <w:r>
-        <w:t xml:space="preserve">: </w:t>
-      </w:r>
-      <w:proofErr w:type="spellStart"/>
-      <w:r>
-        <w:t>longtext</w:t>
-      </w:r>
-      <w:proofErr w:type="spellEnd"/>
-      <w:r>
-        <w:t>, Egyéb megjegyzések</w:t>
+      <w:r>
+        <w:t>Megjegyzes: longtext, Egyéb megjegyzések</w:t>
       </w:r>
     </w:p>
     <w:p>
@@ -3318,47 +2956,24 @@
       <w:pPr>
         <w:pStyle w:val="Cmsor2"/>
       </w:pPr>
-      <w:proofErr w:type="spellStart"/>
-      <w:r>
-        <w:t>VetítésSzékek</w:t>
-      </w:r>
-      <w:proofErr w:type="spellEnd"/>
-      <w:r>
-        <w:t xml:space="preserve"> tábla</w:t>
+      <w:r>
+        <w:t>VetítésSzékek tábla</w:t>
       </w:r>
     </w:p>
     <w:p>
       <w:pPr>
         <w:spacing w:after="0" w:line="360" w:lineRule="auto"/>
       </w:pPr>
-      <w:proofErr w:type="spellStart"/>
-      <w:r>
-        <w:t>vetitesszekek</w:t>
-      </w:r>
-      <w:proofErr w:type="spellEnd"/>
-      <w:r>
-        <w:t>: A vetítéshez tartozó székek állapotát tárolja</w:t>
+      <w:r>
+        <w:t>vetitesszekek: A vetítéshez tartozó székek állapotát tárolja</w:t>
       </w:r>
     </w:p>
     <w:p>
       <w:pPr>
         <w:spacing w:after="0" w:line="360" w:lineRule="auto"/>
       </w:pPr>
-      <w:proofErr w:type="spellStart"/>
-      <w:r>
-        <w:t>Vetitesid</w:t>
-      </w:r>
-      <w:proofErr w:type="spellEnd"/>
-      <w:r>
-        <w:t xml:space="preserve">: int(11), A vetítés azonosítója (összetett elsődleges kulcs része, külső kulcs a </w:t>
-      </w:r>
-      <w:proofErr w:type="spellStart"/>
-      <w:r>
-        <w:t>vetites</w:t>
-      </w:r>
-      <w:proofErr w:type="spellEnd"/>
-      <w:r>
-        <w:t xml:space="preserve"> táblára)</w:t>
+      <w:r>
+        <w:t>Vetitesid: int(11), A vetítés azonosítója (összetett elsődleges kulcs része, külső kulcs a vetites táblára)</w:t>
       </w:r>
     </w:p>
     <w:p>
@@ -3382,13 +2997,8 @@
       <w:pPr>
         <w:spacing w:after="0" w:line="360" w:lineRule="auto"/>
       </w:pPr>
-      <w:proofErr w:type="spellStart"/>
-      <w:r>
-        <w:t>FoglalasAllapot</w:t>
-      </w:r>
-      <w:proofErr w:type="spellEnd"/>
-      <w:r>
-        <w:t>: int(11), A szék állapota (pl. szabad, foglalt)</w:t>
+      <w:r>
+        <w:t>FoglalasAllapot: int(11), A szék állapota (pl. szabad, foglalt)</w:t>
       </w:r>
     </w:p>
     <w:p>
@@ -3403,13 +3013,8 @@
       <w:pPr>
         <w:spacing w:after="0" w:line="360" w:lineRule="auto"/>
       </w:pPr>
-      <w:proofErr w:type="spellStart"/>
-      <w:r>
-        <w:t>szekek</w:t>
-      </w:r>
-      <w:proofErr w:type="spellEnd"/>
-      <w:r>
-        <w:t>: A termek székeinek alapkonfigurációját tárolja</w:t>
+      <w:r>
+        <w:t>szekek: A termek székeinek alapkonfigurációját tárolja</w:t>
       </w:r>
     </w:p>
     <w:p>
@@ -3456,115 +3061,56 @@
       <w:pPr>
         <w:spacing w:after="0" w:line="360" w:lineRule="auto"/>
       </w:pPr>
-      <w:proofErr w:type="spellStart"/>
-      <w:r>
-        <w:t>foglalasadatok</w:t>
-      </w:r>
-      <w:proofErr w:type="spellEnd"/>
-      <w:r>
-        <w:t>: A felhasználói foglalások fő adatait tárolja</w:t>
+      <w:r>
+        <w:t>foglalasadatok: A felhasználói foglalások fő adatait tárolja</w:t>
       </w:r>
     </w:p>
     <w:p>
       <w:pPr>
         <w:spacing w:after="0" w:line="360" w:lineRule="auto"/>
       </w:pPr>
-      <w:proofErr w:type="spellStart"/>
-      <w:r>
-        <w:t>id</w:t>
-      </w:r>
-      <w:proofErr w:type="spellEnd"/>
-      <w:r>
-        <w:t>: int(11), A foglalás egyedi azonosítója (elsődleges kulcs)</w:t>
+      <w:r>
+        <w:t>id: int(11), A foglalás egyedi azonosítója (elsődleges kulcs)</w:t>
       </w:r>
     </w:p>
     <w:p>
       <w:pPr>
         <w:spacing w:after="0" w:line="360" w:lineRule="auto"/>
       </w:pPr>
-      <w:proofErr w:type="spellStart"/>
-      <w:r>
-        <w:t>FoglalasIdopontja</w:t>
-      </w:r>
-      <w:proofErr w:type="spellEnd"/>
-      <w:r>
-        <w:t xml:space="preserve">: </w:t>
-      </w:r>
-      <w:proofErr w:type="spellStart"/>
-      <w:r>
-        <w:t>datetime</w:t>
-      </w:r>
-      <w:proofErr w:type="spellEnd"/>
-      <w:r>
-        <w:t>(6), A foglalás időpontja</w:t>
+      <w:r>
+        <w:t>FoglalasIdopontja: datetime(6), A foglalás időpontja</w:t>
       </w:r>
     </w:p>
     <w:p>
       <w:pPr>
         <w:spacing w:after="0" w:line="360" w:lineRule="auto"/>
       </w:pPr>
-      <w:proofErr w:type="spellStart"/>
-      <w:r>
-        <w:t>UserID</w:t>
-      </w:r>
-      <w:proofErr w:type="spellEnd"/>
-      <w:r>
-        <w:t xml:space="preserve">: int(11), A felhasználó azonosítója aki a foglalást végzi (külső kulcs a </w:t>
-      </w:r>
-      <w:proofErr w:type="spellStart"/>
-      <w:r>
-        <w:t>users</w:t>
-      </w:r>
-      <w:proofErr w:type="spellEnd"/>
-      <w:r>
-        <w:t xml:space="preserve"> táblára)</w:t>
+      <w:r>
+        <w:t>UserID: int(11), A felhasználó azonosítója aki a foglalást végzi (külső kulcs a users táblára)</w:t>
       </w:r>
     </w:p>
     <w:p>
       <w:pPr>
         <w:spacing w:after="0" w:line="360" w:lineRule="auto"/>
       </w:pPr>
-      <w:proofErr w:type="spellStart"/>
-      <w:r>
-        <w:t>FoglaltSzékek</w:t>
-      </w:r>
-      <w:proofErr w:type="spellEnd"/>
-      <w:r>
-        <w:t xml:space="preserve"> tábla</w:t>
+      <w:r>
+        <w:t>FoglaltSzékek tábla</w:t>
       </w:r>
     </w:p>
     <w:p>
       <w:pPr>
         <w:spacing w:after="0" w:line="360" w:lineRule="auto"/>
       </w:pPr>
-      <w:proofErr w:type="spellStart"/>
-      <w:r>
-        <w:t>foglaltszekek</w:t>
-      </w:r>
-      <w:proofErr w:type="spellEnd"/>
-      <w:r>
-        <w:t>: A foglalásokhoz tartozó konkrét székeket tárolja</w:t>
+      <w:r>
+        <w:t>foglaltszekek: A foglalásokhoz tartozó konkrét székeket tárolja</w:t>
       </w:r>
     </w:p>
     <w:p>
       <w:pPr>
         <w:spacing w:after="0" w:line="360" w:lineRule="auto"/>
       </w:pPr>
-      <w:proofErr w:type="spellStart"/>
-      <w:r>
-        <w:t>Vetitesid</w:t>
-      </w:r>
-      <w:proofErr w:type="spellEnd"/>
-      <w:r>
-        <w:t xml:space="preserve">: int(11), A vetítés azonosítója (összetett elsődleges kulcs része, külső kulcs a </w:t>
-      </w:r>
-      <w:proofErr w:type="spellStart"/>
-      <w:r>
-        <w:t>vetitesszekek</w:t>
-      </w:r>
-      <w:proofErr w:type="spellEnd"/>
-      <w:r>
-        <w:t xml:space="preserve"> táblára)</w:t>
+      <w:r>
+        <w:t>Vetitesid: int(11), A vetítés azonosítója (összetett elsődleges kulcs része, külső kulcs a vetitesszekek táblára)</w:t>
       </w:r>
     </w:p>
     <w:p>
@@ -3587,60 +3133,32 @@
       <w:pPr>
         <w:spacing w:after="0" w:line="360" w:lineRule="auto"/>
       </w:pPr>
-      <w:proofErr w:type="spellStart"/>
-      <w:r>
-        <w:t>FoglalasAdatokid</w:t>
-      </w:r>
-      <w:proofErr w:type="spellEnd"/>
-      <w:r>
-        <w:t xml:space="preserve">: int(11), A foglalás azonosítója (összetett elsődleges kulcs része, külső kulcs a </w:t>
-      </w:r>
-      <w:proofErr w:type="spellStart"/>
-      <w:r>
-        <w:t>foglalasadatok</w:t>
-      </w:r>
-      <w:proofErr w:type="spellEnd"/>
-      <w:r>
-        <w:t xml:space="preserve"> táblára)</w:t>
+      <w:r>
+        <w:t>FoglalasAdatokid: int(11), A foglalás azonosítója (összetett elsődleges kulcs része, külső kulcs a foglalasadatok táblára)</w:t>
       </w:r>
     </w:p>
     <w:p>
       <w:pPr>
         <w:pStyle w:val="Cmsor2"/>
       </w:pPr>
-      <w:proofErr w:type="spellStart"/>
-      <w:r>
-        <w:t>Users</w:t>
-      </w:r>
-      <w:proofErr w:type="spellEnd"/>
-      <w:r>
-        <w:t xml:space="preserve"> tábla (felhasználók)</w:t>
+      <w:r>
+        <w:t>Users tábla (felhasználók)</w:t>
       </w:r>
     </w:p>
     <w:p>
       <w:pPr>
         <w:spacing w:after="0" w:line="360" w:lineRule="auto"/>
       </w:pPr>
-      <w:proofErr w:type="spellStart"/>
-      <w:r>
-        <w:t>users</w:t>
-      </w:r>
-      <w:proofErr w:type="spellEnd"/>
-      <w:r>
-        <w:t>: A rendszer felhasználóinak adatait tárolja</w:t>
+      <w:r>
+        <w:t>users: A rendszer felhasználóinak adatait tárolja</w:t>
       </w:r>
     </w:p>
     <w:p>
       <w:pPr>
         <w:spacing w:after="0" w:line="360" w:lineRule="auto"/>
       </w:pPr>
-      <w:proofErr w:type="spellStart"/>
-      <w:r>
-        <w:t>userID</w:t>
-      </w:r>
-      <w:proofErr w:type="spellEnd"/>
-      <w:r>
-        <w:t>: int(11), Felhasználó egyedi azonosítója (elsődleges kulcs)</w:t>
+      <w:r>
+        <w:t>userID: int(11), Felhasználó egyedi azonosítója (elsődleges kulcs)</w:t>
       </w:r>
     </w:p>
     <w:p>
@@ -3648,525 +3166,192 @@
         <w:spacing w:after="0" w:line="360" w:lineRule="auto"/>
       </w:pPr>
       <w:r>
-        <w:t xml:space="preserve">email: </w:t>
-      </w:r>
-      <w:proofErr w:type="spellStart"/>
-      <w:r>
-        <w:t>varchar</w:t>
-      </w:r>
-      <w:proofErr w:type="spellEnd"/>
-      <w:r>
-        <w:t>(100), Felhasználó email címe (egyedi)</w:t>
+        <w:t>email: varchar(100), Felhasználó email címe (egyedi)</w:t>
       </w:r>
     </w:p>
     <w:p>
       <w:pPr>
         <w:spacing w:after="0" w:line="360" w:lineRule="auto"/>
       </w:pPr>
-      <w:proofErr w:type="spellStart"/>
-      <w:r>
-        <w:t>passwordHash</w:t>
-      </w:r>
-      <w:proofErr w:type="spellEnd"/>
-      <w:r>
-        <w:t xml:space="preserve">: </w:t>
-      </w:r>
-      <w:proofErr w:type="spellStart"/>
-      <w:r>
-        <w:t>char</w:t>
-      </w:r>
-      <w:proofErr w:type="spellEnd"/>
-      <w:r>
-        <w:t>(84), Titkosított jelszó</w:t>
+      <w:r>
+        <w:t>passwordHash: char(84), Titkosított jelszó</w:t>
       </w:r>
     </w:p>
     <w:p>
       <w:pPr>
         <w:spacing w:after="0" w:line="360" w:lineRule="auto"/>
       </w:pPr>
-      <w:proofErr w:type="spellStart"/>
-      <w:r>
-        <w:t>creationDate</w:t>
-      </w:r>
-      <w:proofErr w:type="spellEnd"/>
-      <w:r>
-        <w:t xml:space="preserve">: </w:t>
-      </w:r>
-      <w:proofErr w:type="spellStart"/>
-      <w:r>
-        <w:t>datetime</w:t>
-      </w:r>
-      <w:proofErr w:type="spellEnd"/>
-      <w:r>
-        <w:t>, Regisztráció dátuma</w:t>
+      <w:r>
+        <w:t>creationDate: datetime, Regisztráció dátuma</w:t>
       </w:r>
     </w:p>
     <w:p>
       <w:pPr>
         <w:spacing w:after="0" w:line="360" w:lineRule="auto"/>
       </w:pPr>
-      <w:proofErr w:type="spellStart"/>
-      <w:r>
-        <w:t>accountStatus</w:t>
-      </w:r>
-      <w:proofErr w:type="spellEnd"/>
-      <w:r>
-        <w:t>: int(1), Fiók állapota (pl. aktív, letiltott)</w:t>
+      <w:r>
+        <w:t>accountStatus: int(1), Fiók állapota (pl. aktív, letiltott)</w:t>
       </w:r>
     </w:p>
     <w:p>
       <w:pPr>
         <w:spacing w:after="0" w:line="360" w:lineRule="auto"/>
       </w:pPr>
-      <w:proofErr w:type="spellStart"/>
-      <w:r>
-        <w:t>role</w:t>
-      </w:r>
-      <w:proofErr w:type="spellEnd"/>
-      <w:r>
-        <w:t xml:space="preserve">: </w:t>
-      </w:r>
-      <w:proofErr w:type="spellStart"/>
-      <w:r>
-        <w:t>varchar</w:t>
-      </w:r>
-      <w:proofErr w:type="spellEnd"/>
-      <w:r>
-        <w:t xml:space="preserve">(30), Felhasználói szerepkör (pl. admin, </w:t>
-      </w:r>
-      <w:proofErr w:type="spellStart"/>
-      <w:r>
-        <w:t>user</w:t>
-      </w:r>
-      <w:proofErr w:type="spellEnd"/>
-      <w:r>
-        <w:t>)</w:t>
+      <w:r>
+        <w:t>role: varchar(30), Felhasználói szerepkör (pl. admin, user)</w:t>
       </w:r>
     </w:p>
     <w:p>
       <w:pPr>
         <w:spacing w:after="0" w:line="360" w:lineRule="auto"/>
       </w:pPr>
-      <w:proofErr w:type="spellStart"/>
-      <w:r>
-        <w:t>Megjegyzes</w:t>
-      </w:r>
-      <w:proofErr w:type="spellEnd"/>
-      <w:r>
-        <w:t xml:space="preserve">: </w:t>
-      </w:r>
-      <w:proofErr w:type="spellStart"/>
-      <w:r>
-        <w:t>longtext</w:t>
-      </w:r>
-      <w:proofErr w:type="spellEnd"/>
-      <w:r>
-        <w:t>, Egyéb megjegyzések</w:t>
+      <w:r>
+        <w:t>Megjegyzes: longtext, Egyéb megjegyzések</w:t>
       </w:r>
     </w:p>
     <w:p>
       <w:pPr>
         <w:spacing w:after="0" w:line="360" w:lineRule="auto"/>
       </w:pPr>
-      <w:proofErr w:type="spellStart"/>
       <w:r>
         <w:lastRenderedPageBreak/>
-        <w:t>refreshToken</w:t>
-      </w:r>
-      <w:proofErr w:type="spellEnd"/>
-      <w:r>
-        <w:t xml:space="preserve">: </w:t>
-      </w:r>
-      <w:proofErr w:type="spellStart"/>
-      <w:r>
-        <w:t>varchar</w:t>
-      </w:r>
-      <w:proofErr w:type="spellEnd"/>
-      <w:r>
-        <w:t xml:space="preserve">(100), Frissítési </w:t>
-      </w:r>
-      <w:proofErr w:type="spellStart"/>
-      <w:r>
-        <w:t>token</w:t>
-      </w:r>
-      <w:proofErr w:type="spellEnd"/>
-      <w:r>
-        <w:t xml:space="preserve"> (egyedi)</w:t>
+        <w:t>refreshToken: varchar(100), Frissítési token (egyedi)</w:t>
       </w:r>
     </w:p>
     <w:p>
       <w:pPr>
         <w:spacing w:after="0" w:line="360" w:lineRule="auto"/>
       </w:pPr>
-      <w:proofErr w:type="spellStart"/>
-      <w:r>
-        <w:t>refreshTokenExpiry</w:t>
-      </w:r>
-      <w:proofErr w:type="spellEnd"/>
-      <w:r>
-        <w:t xml:space="preserve">: </w:t>
-      </w:r>
-      <w:proofErr w:type="spellStart"/>
-      <w:r>
-        <w:t>datetime</w:t>
-      </w:r>
-      <w:proofErr w:type="spellEnd"/>
-      <w:r>
-        <w:t xml:space="preserve">, </w:t>
-      </w:r>
-      <w:proofErr w:type="spellStart"/>
-      <w:r>
-        <w:t>Token</w:t>
-      </w:r>
-      <w:proofErr w:type="spellEnd"/>
-      <w:r>
-        <w:t xml:space="preserve"> lejárati ideje</w:t>
+      <w:r>
+        <w:t>refreshTokenExpiry: datetime, Token lejárati ideje</w:t>
       </w:r>
     </w:p>
     <w:p>
       <w:pPr>
         <w:spacing w:after="0" w:line="360" w:lineRule="auto"/>
       </w:pPr>
-      <w:proofErr w:type="spellStart"/>
-      <w:r>
-        <w:t>EmailConfirmed</w:t>
-      </w:r>
-      <w:proofErr w:type="spellEnd"/>
-      <w:r>
-        <w:t xml:space="preserve">: </w:t>
-      </w:r>
-      <w:proofErr w:type="spellStart"/>
-      <w:r>
-        <w:t>tinyint</w:t>
-      </w:r>
-      <w:proofErr w:type="spellEnd"/>
-      <w:r>
-        <w:t>(1), Email megerősítve (0/1)</w:t>
+      <w:r>
+        <w:t>EmailConfirmed: tinyint(1), Email megerősítve (0/1)</w:t>
       </w:r>
     </w:p>
     <w:p>
       <w:pPr>
         <w:spacing w:after="0" w:line="360" w:lineRule="auto"/>
       </w:pPr>
-      <w:proofErr w:type="spellStart"/>
-      <w:r>
-        <w:t>EmailConfirmationToken</w:t>
-      </w:r>
-      <w:proofErr w:type="spellEnd"/>
-      <w:r>
-        <w:t xml:space="preserve">: </w:t>
-      </w:r>
-      <w:proofErr w:type="spellStart"/>
-      <w:r>
-        <w:t>longtext</w:t>
-      </w:r>
-      <w:proofErr w:type="spellEnd"/>
-      <w:r>
-        <w:t xml:space="preserve">, Email megerősítő </w:t>
-      </w:r>
-      <w:proofErr w:type="spellStart"/>
-      <w:r>
-        <w:t>token</w:t>
-      </w:r>
-      <w:proofErr w:type="spellEnd"/>
+      <w:r>
+        <w:t>EmailConfirmationToken: longtext, Email megerősítő token</w:t>
+      </w:r>
     </w:p>
     <w:p>
       <w:pPr>
         <w:spacing w:after="0" w:line="360" w:lineRule="auto"/>
       </w:pPr>
-      <w:proofErr w:type="spellStart"/>
-      <w:r>
-        <w:t>EmailConfirmationTokenExpiry</w:t>
-      </w:r>
-      <w:proofErr w:type="spellEnd"/>
-      <w:r>
-        <w:t xml:space="preserve">: </w:t>
-      </w:r>
-      <w:proofErr w:type="spellStart"/>
-      <w:r>
-        <w:t>datetime</w:t>
-      </w:r>
-      <w:proofErr w:type="spellEnd"/>
-      <w:r>
-        <w:t xml:space="preserve">(6), </w:t>
-      </w:r>
-      <w:proofErr w:type="spellStart"/>
-      <w:r>
-        <w:t>Token</w:t>
-      </w:r>
-      <w:proofErr w:type="spellEnd"/>
-      <w:r>
-        <w:t xml:space="preserve"> lejárati ideje</w:t>
+      <w:r>
+        <w:t>EmailConfirmationTokenExpiry: datetime(6), Token lejárati ideje</w:t>
       </w:r>
     </w:p>
     <w:p>
       <w:pPr>
         <w:spacing w:after="0" w:line="360" w:lineRule="auto"/>
       </w:pPr>
-      <w:proofErr w:type="spellStart"/>
-      <w:r>
-        <w:t>TwoFactorEnabled</w:t>
-      </w:r>
-      <w:proofErr w:type="spellEnd"/>
-      <w:r>
-        <w:t xml:space="preserve">: </w:t>
-      </w:r>
-      <w:proofErr w:type="spellStart"/>
-      <w:r>
-        <w:t>tinyint</w:t>
-      </w:r>
-      <w:proofErr w:type="spellEnd"/>
-      <w:r>
-        <w:t>(1), Kétlépcsős azonosítás bekapcsolva (0/1)</w:t>
+      <w:r>
+        <w:t>TwoFactorEnabled: tinyint(1), Kétlépcsős azonosítás bekapcsolva (0/1)</w:t>
       </w:r>
     </w:p>
     <w:p>
       <w:pPr>
         <w:spacing w:after="0" w:line="360" w:lineRule="auto"/>
       </w:pPr>
-      <w:proofErr w:type="spellStart"/>
-      <w:r>
-        <w:t>PasswordResetToken</w:t>
-      </w:r>
-      <w:proofErr w:type="spellEnd"/>
-      <w:r>
-        <w:t xml:space="preserve">: </w:t>
-      </w:r>
-      <w:proofErr w:type="spellStart"/>
-      <w:r>
-        <w:t>longtext</w:t>
-      </w:r>
-      <w:proofErr w:type="spellEnd"/>
-      <w:r>
-        <w:t xml:space="preserve">, Jelszó visszaállító </w:t>
-      </w:r>
-      <w:proofErr w:type="spellStart"/>
-      <w:r>
-        <w:t>token</w:t>
-      </w:r>
-      <w:proofErr w:type="spellEnd"/>
+      <w:r>
+        <w:t>PasswordResetToken: longtext, Jelszó visszaállító token</w:t>
+      </w:r>
     </w:p>
     <w:p>
       <w:pPr>
         <w:spacing w:after="0" w:line="360" w:lineRule="auto"/>
       </w:pPr>
-      <w:proofErr w:type="spellStart"/>
-      <w:r>
-        <w:t>PasswordResetTokenExpiry</w:t>
-      </w:r>
-      <w:proofErr w:type="spellEnd"/>
-      <w:r>
-        <w:t xml:space="preserve">: </w:t>
-      </w:r>
-      <w:proofErr w:type="spellStart"/>
-      <w:r>
-        <w:t>datetime</w:t>
-      </w:r>
-      <w:proofErr w:type="spellEnd"/>
-      <w:r>
-        <w:t xml:space="preserve">(6), </w:t>
-      </w:r>
-      <w:proofErr w:type="spellStart"/>
-      <w:r>
-        <w:t>Token</w:t>
-      </w:r>
-      <w:proofErr w:type="spellEnd"/>
-      <w:r>
-        <w:t xml:space="preserve"> lejárati ideje</w:t>
+      <w:r>
+        <w:t>PasswordResetTokenExpiry: datetime(6), Token lejárati ideje</w:t>
       </w:r>
     </w:p>
     <w:p>
       <w:pPr>
         <w:spacing w:after="0" w:line="360" w:lineRule="auto"/>
       </w:pPr>
-      <w:proofErr w:type="spellStart"/>
-      <w:r>
-        <w:t>PasswordResetRequired</w:t>
-      </w:r>
-      <w:proofErr w:type="spellEnd"/>
-      <w:r>
-        <w:t xml:space="preserve">: </w:t>
-      </w:r>
-      <w:proofErr w:type="spellStart"/>
-      <w:r>
-        <w:t>tinyint</w:t>
-      </w:r>
-      <w:proofErr w:type="spellEnd"/>
-      <w:r>
-        <w:t>(1), Kötelező jelszóváltoztatás (0/1)</w:t>
+      <w:r>
+        <w:t>PasswordResetRequired: tinyint(1), Kötelező jelszóváltoztatás (0/1)</w:t>
       </w:r>
     </w:p>
     <w:p>
       <w:pPr>
         <w:pStyle w:val="Cmsor2"/>
       </w:pPr>
-      <w:proofErr w:type="spellStart"/>
-      <w:r>
-        <w:t>Images</w:t>
-      </w:r>
-      <w:proofErr w:type="spellEnd"/>
-      <w:r>
-        <w:t xml:space="preserve"> tábla (képek)</w:t>
+      <w:r>
+        <w:t>Images tábla (képek)</w:t>
       </w:r>
     </w:p>
     <w:p>
       <w:pPr>
         <w:spacing w:after="0" w:line="360" w:lineRule="auto"/>
       </w:pPr>
-      <w:proofErr w:type="spellStart"/>
-      <w:r>
-        <w:t>images</w:t>
-      </w:r>
-      <w:proofErr w:type="spellEnd"/>
-      <w:r>
-        <w:t>: A rendszerben tárolt képeket kezeli</w:t>
+      <w:r>
+        <w:t>images: A rendszerben tárolt képeket kezeli</w:t>
       </w:r>
     </w:p>
     <w:p>
       <w:pPr>
         <w:spacing w:after="0" w:line="360" w:lineRule="auto"/>
       </w:pPr>
-      <w:proofErr w:type="spellStart"/>
-      <w:r>
-        <w:t>Id</w:t>
-      </w:r>
-      <w:proofErr w:type="spellEnd"/>
-      <w:r>
-        <w:t>: int(11), Kép egyedi azonosítója (elsődleges kulcs)</w:t>
+      <w:r>
+        <w:t>Id: int(11), Kép egyedi azonosítója (elsődleges kulcs)</w:t>
       </w:r>
     </w:p>
     <w:p>
       <w:pPr>
         <w:spacing w:after="0" w:line="360" w:lineRule="auto"/>
       </w:pPr>
-      <w:proofErr w:type="spellStart"/>
-      <w:r>
-        <w:t>RelativePath</w:t>
-      </w:r>
-      <w:proofErr w:type="spellEnd"/>
-      <w:r>
-        <w:t xml:space="preserve">: </w:t>
-      </w:r>
-      <w:proofErr w:type="spellStart"/>
-      <w:r>
-        <w:t>longtext</w:t>
-      </w:r>
-      <w:proofErr w:type="spellEnd"/>
-      <w:r>
-        <w:t>, Kép relatív elérési útja</w:t>
+      <w:r>
+        <w:t>RelativePath: longtext, Kép relatív elérési útja</w:t>
       </w:r>
     </w:p>
     <w:p>
       <w:pPr>
         <w:spacing w:after="0" w:line="360" w:lineRule="auto"/>
       </w:pPr>
-      <w:proofErr w:type="spellStart"/>
-      <w:r>
-        <w:t>FileName</w:t>
-      </w:r>
-      <w:proofErr w:type="spellEnd"/>
-      <w:r>
-        <w:t xml:space="preserve">: </w:t>
-      </w:r>
-      <w:proofErr w:type="spellStart"/>
-      <w:r>
-        <w:t>longtext</w:t>
-      </w:r>
-      <w:proofErr w:type="spellEnd"/>
-      <w:r>
-        <w:t>, Fájlnév a rendszerben</w:t>
+      <w:r>
+        <w:t>FileName: longtext, Fájlnév a rendszerben</w:t>
       </w:r>
     </w:p>
     <w:p>
       <w:pPr>
         <w:spacing w:after="0" w:line="360" w:lineRule="auto"/>
       </w:pPr>
-      <w:proofErr w:type="spellStart"/>
-      <w:r>
-        <w:t>OriginalFileName</w:t>
-      </w:r>
-      <w:proofErr w:type="spellEnd"/>
-      <w:r>
-        <w:t xml:space="preserve">: </w:t>
-      </w:r>
-      <w:proofErr w:type="spellStart"/>
-      <w:r>
-        <w:t>longtext</w:t>
-      </w:r>
-      <w:proofErr w:type="spellEnd"/>
-      <w:r>
-        <w:t>, Eredeti fájlnév</w:t>
+      <w:r>
+        <w:t>OriginalFileName: longtext, Eredeti fájlnév</w:t>
       </w:r>
     </w:p>
     <w:p>
       <w:pPr>
         <w:spacing w:after="0" w:line="360" w:lineRule="auto"/>
       </w:pPr>
-      <w:proofErr w:type="spellStart"/>
-      <w:r>
-        <w:t>ContentType</w:t>
-      </w:r>
-      <w:proofErr w:type="spellEnd"/>
-      <w:r>
-        <w:t xml:space="preserve">: </w:t>
-      </w:r>
-      <w:proofErr w:type="spellStart"/>
-      <w:r>
-        <w:t>longtext</w:t>
-      </w:r>
-      <w:proofErr w:type="spellEnd"/>
-      <w:r>
-        <w:t>, MIME típus (pl. image/</w:t>
-      </w:r>
-      <w:proofErr w:type="spellStart"/>
-      <w:r>
-        <w:t>jpeg</w:t>
-      </w:r>
-      <w:proofErr w:type="spellEnd"/>
-      <w:r>
-        <w:t>)</w:t>
+      <w:r>
+        <w:t>ContentType: longtext, MIME típus (pl. image/jpeg)</w:t>
       </w:r>
     </w:p>
     <w:p>
       <w:pPr>
         <w:spacing w:after="0" w:line="360" w:lineRule="auto"/>
       </w:pPr>
-      <w:proofErr w:type="spellStart"/>
-      <w:r>
-        <w:t>FileSize</w:t>
-      </w:r>
-      <w:proofErr w:type="spellEnd"/>
-      <w:r>
-        <w:t xml:space="preserve">: </w:t>
-      </w:r>
-      <w:proofErr w:type="spellStart"/>
-      <w:r>
-        <w:t>bigint</w:t>
-      </w:r>
-      <w:proofErr w:type="spellEnd"/>
-      <w:r>
-        <w:t>(20), Fájlméret bájtban</w:t>
+      <w:r>
+        <w:t>FileSize: bigint(20), Fájlméret bájtban</w:t>
       </w:r>
     </w:p>
     <w:p>
       <w:pPr>
         <w:spacing w:after="0" w:line="360" w:lineRule="auto"/>
       </w:pPr>
-      <w:proofErr w:type="spellStart"/>
-      <w:r>
-        <w:t>UploadDate</w:t>
-      </w:r>
-      <w:proofErr w:type="spellEnd"/>
-      <w:r>
-        <w:t xml:space="preserve">: </w:t>
-      </w:r>
-      <w:proofErr w:type="spellStart"/>
-      <w:r>
-        <w:t>datetime</w:t>
-      </w:r>
-      <w:proofErr w:type="spellEnd"/>
-      <w:r>
-        <w:t>(6), Feltöltés időpontja</w:t>
+      <w:r>
+        <w:t>UploadDate: datetime(6), Feltöltés időpontja</w:t>
       </w:r>
     </w:p>
     <w:p>
@@ -4189,89 +3374,40 @@
       <w:pPr>
         <w:spacing w:after="0" w:line="360" w:lineRule="auto"/>
       </w:pPr>
-      <w:proofErr w:type="spellStart"/>
-      <w:r>
-        <w:t>Id</w:t>
-      </w:r>
-      <w:proofErr w:type="spellEnd"/>
-      <w:r>
-        <w:t>: int(11), Rekord egyedi azonosítója (elsődleges kulcs)</w:t>
+      <w:r>
+        <w:t>Id: int(11), Rekord egyedi azonosítója (elsődleges kulcs)</w:t>
       </w:r>
     </w:p>
     <w:p>
       <w:pPr>
         <w:spacing w:after="0" w:line="360" w:lineRule="auto"/>
       </w:pPr>
-      <w:proofErr w:type="spellStart"/>
-      <w:r>
-        <w:t>Code</w:t>
-      </w:r>
-      <w:proofErr w:type="spellEnd"/>
-      <w:r>
-        <w:t xml:space="preserve">: </w:t>
-      </w:r>
-      <w:proofErr w:type="spellStart"/>
-      <w:r>
-        <w:t>longtext</w:t>
-      </w:r>
-      <w:proofErr w:type="spellEnd"/>
-      <w:r>
-        <w:t>, A generált biztonsági kód</w:t>
+      <w:r>
+        <w:t>Code: longtext, A generált biztonsági kód</w:t>
       </w:r>
     </w:p>
     <w:p>
       <w:pPr>
         <w:spacing w:after="0" w:line="360" w:lineRule="auto"/>
       </w:pPr>
-      <w:proofErr w:type="spellStart"/>
-      <w:r>
-        <w:t>UserID</w:t>
-      </w:r>
-      <w:proofErr w:type="spellEnd"/>
-      <w:r>
-        <w:t xml:space="preserve">: int(11), Felhasználó azonosító (külső kulcs a </w:t>
-      </w:r>
-      <w:proofErr w:type="spellStart"/>
-      <w:r>
-        <w:t>users</w:t>
-      </w:r>
-      <w:proofErr w:type="spellEnd"/>
-      <w:r>
-        <w:t xml:space="preserve"> táblára)</w:t>
+      <w:r>
+        <w:t>UserID: int(11), Felhasználó azonosító (külső kulcs a users táblára)</w:t>
       </w:r>
     </w:p>
     <w:p>
       <w:pPr>
         <w:spacing w:after="0" w:line="360" w:lineRule="auto"/>
       </w:pPr>
-      <w:proofErr w:type="spellStart"/>
-      <w:r>
-        <w:t>ExpiresAt</w:t>
-      </w:r>
-      <w:proofErr w:type="spellEnd"/>
-      <w:r>
-        <w:t xml:space="preserve">: </w:t>
-      </w:r>
-      <w:proofErr w:type="spellStart"/>
-      <w:r>
-        <w:t>datetime</w:t>
-      </w:r>
-      <w:proofErr w:type="spellEnd"/>
-      <w:r>
-        <w:t>(6), Kód lejárati ideje</w:t>
+      <w:r>
+        <w:t>ExpiresAt: datetime(6), Kód lejárati ideje</w:t>
       </w:r>
     </w:p>
     <w:p>
       <w:pPr>
         <w:spacing w:after="0" w:line="360" w:lineRule="auto"/>
       </w:pPr>
-      <w:proofErr w:type="spellStart"/>
-      <w:r>
-        <w:t>HTTPLogs</w:t>
-      </w:r>
-      <w:proofErr w:type="spellEnd"/>
-      <w:r>
-        <w:t xml:space="preserve"> tábla (naplózás)</w:t>
+      <w:r>
+        <w:t>HTTPLogs tábla (naplózás)</w:t>
       </w:r>
     </w:p>
     <w:p>
@@ -4286,229 +3422,89 @@
       <w:pPr>
         <w:spacing w:after="0" w:line="360" w:lineRule="auto"/>
       </w:pPr>
-      <w:proofErr w:type="spellStart"/>
-      <w:r>
-        <w:t>Id</w:t>
-      </w:r>
-      <w:proofErr w:type="spellEnd"/>
-      <w:r>
-        <w:t>: int(11), Naplóbejegyzés azonosítója (elsődleges kulcs)</w:t>
+      <w:r>
+        <w:t>Id: int(11), Naplóbejegyzés azonosítója (elsődleges kulcs)</w:t>
       </w:r>
     </w:p>
     <w:p>
       <w:pPr>
         <w:spacing w:after="0" w:line="360" w:lineRule="auto"/>
       </w:pPr>
-      <w:proofErr w:type="spellStart"/>
-      <w:r>
-        <w:t>Schema</w:t>
-      </w:r>
-      <w:proofErr w:type="spellEnd"/>
-      <w:r>
-        <w:t xml:space="preserve">: </w:t>
-      </w:r>
-      <w:proofErr w:type="spellStart"/>
-      <w:r>
-        <w:t>longtext</w:t>
-      </w:r>
-      <w:proofErr w:type="spellEnd"/>
-      <w:r>
-        <w:t>, URL séma (http/https)</w:t>
+      <w:r>
+        <w:t>Schema: longtext, URL séma (http/https)</w:t>
       </w:r>
     </w:p>
     <w:p>
       <w:pPr>
         <w:spacing w:after="0" w:line="360" w:lineRule="auto"/>
       </w:pPr>
-      <w:proofErr w:type="spellStart"/>
-      <w:r>
-        <w:t>Host</w:t>
-      </w:r>
-      <w:proofErr w:type="spellEnd"/>
-      <w:r>
-        <w:t xml:space="preserve">: </w:t>
-      </w:r>
-      <w:proofErr w:type="spellStart"/>
-      <w:r>
-        <w:t>longtext</w:t>
-      </w:r>
-      <w:proofErr w:type="spellEnd"/>
-      <w:r>
-        <w:t xml:space="preserve">, Kiszolgáló </w:t>
-      </w:r>
-      <w:proofErr w:type="spellStart"/>
-      <w:r>
-        <w:t>hosztneve</w:t>
-      </w:r>
-      <w:proofErr w:type="spellEnd"/>
+      <w:r>
+        <w:t>Host: longtext, Kiszolgáló hosztneve</w:t>
+      </w:r>
     </w:p>
     <w:p>
       <w:pPr>
         <w:spacing w:after="0" w:line="360" w:lineRule="auto"/>
       </w:pPr>
-      <w:proofErr w:type="spellStart"/>
-      <w:r>
-        <w:t>Path</w:t>
-      </w:r>
-      <w:proofErr w:type="spellEnd"/>
-      <w:r>
-        <w:t xml:space="preserve">: </w:t>
-      </w:r>
-      <w:proofErr w:type="spellStart"/>
-      <w:r>
-        <w:t>longtext</w:t>
-      </w:r>
-      <w:proofErr w:type="spellEnd"/>
-      <w:r>
-        <w:t>, Kérés útvonala</w:t>
+      <w:r>
+        <w:t>Path: longtext, Kérés útvonala</w:t>
       </w:r>
     </w:p>
     <w:p>
       <w:pPr>
         <w:spacing w:after="0" w:line="360" w:lineRule="auto"/>
       </w:pPr>
-      <w:proofErr w:type="spellStart"/>
-      <w:r>
-        <w:t>QueryString</w:t>
-      </w:r>
-      <w:proofErr w:type="spellEnd"/>
-      <w:r>
-        <w:t xml:space="preserve">: </w:t>
-      </w:r>
-      <w:proofErr w:type="spellStart"/>
-      <w:r>
-        <w:t>longtext</w:t>
-      </w:r>
-      <w:proofErr w:type="spellEnd"/>
-      <w:r>
-        <w:t xml:space="preserve">, </w:t>
-      </w:r>
-      <w:proofErr w:type="spellStart"/>
-      <w:r>
-        <w:t>Query</w:t>
-      </w:r>
-      <w:proofErr w:type="spellEnd"/>
-      <w:r>
-        <w:t xml:space="preserve"> paraméterek</w:t>
+      <w:r>
+        <w:t>QueryString: longtext, Query paraméterek</w:t>
       </w:r>
     </w:p>
     <w:p>
       <w:pPr>
         <w:spacing w:after="0" w:line="360" w:lineRule="auto"/>
       </w:pPr>
-      <w:proofErr w:type="spellStart"/>
-      <w:r>
-        <w:t>RequestHeaders</w:t>
-      </w:r>
-      <w:proofErr w:type="spellEnd"/>
-      <w:r>
-        <w:t xml:space="preserve">: </w:t>
-      </w:r>
-      <w:proofErr w:type="spellStart"/>
-      <w:r>
-        <w:t>longtext</w:t>
-      </w:r>
-      <w:proofErr w:type="spellEnd"/>
-      <w:r>
-        <w:t>, Kérés fejlécek</w:t>
+      <w:r>
+        <w:t>RequestHeaders: longtext, Kérés fejlécek</w:t>
       </w:r>
     </w:p>
     <w:p>
       <w:pPr>
         <w:spacing w:after="0" w:line="360" w:lineRule="auto"/>
       </w:pPr>
-      <w:proofErr w:type="spellStart"/>
-      <w:r>
-        <w:t>RequestBody</w:t>
-      </w:r>
-      <w:proofErr w:type="spellEnd"/>
-      <w:r>
-        <w:t xml:space="preserve">: </w:t>
-      </w:r>
-      <w:proofErr w:type="spellStart"/>
-      <w:r>
-        <w:t>longtext</w:t>
-      </w:r>
-      <w:proofErr w:type="spellEnd"/>
-      <w:r>
-        <w:t>, Kérés törzse</w:t>
+      <w:r>
+        <w:t>RequestBody: longtext, Kérés törzse</w:t>
       </w:r>
     </w:p>
     <w:p>
       <w:pPr>
         <w:spacing w:after="0" w:line="360" w:lineRule="auto"/>
       </w:pPr>
-      <w:proofErr w:type="spellStart"/>
       <w:r>
         <w:lastRenderedPageBreak/>
-        <w:t>ResponseHeaders</w:t>
-      </w:r>
-      <w:proofErr w:type="spellEnd"/>
-      <w:r>
-        <w:t xml:space="preserve">: </w:t>
-      </w:r>
-      <w:proofErr w:type="spellStart"/>
-      <w:r>
-        <w:t>longtext</w:t>
-      </w:r>
-      <w:proofErr w:type="spellEnd"/>
-      <w:r>
-        <w:t>, Válasz fejlécek</w:t>
+        <w:t>ResponseHeaders: longtext, Válasz fejlécek</w:t>
       </w:r>
     </w:p>
     <w:p>
       <w:pPr>
         <w:spacing w:after="0" w:line="360" w:lineRule="auto"/>
       </w:pPr>
-      <w:proofErr w:type="spellStart"/>
-      <w:r>
-        <w:t>ResponseBody</w:t>
-      </w:r>
-      <w:proofErr w:type="spellEnd"/>
-      <w:r>
-        <w:t xml:space="preserve">: </w:t>
-      </w:r>
-      <w:proofErr w:type="spellStart"/>
-      <w:r>
-        <w:t>longtext</w:t>
-      </w:r>
-      <w:proofErr w:type="spellEnd"/>
-      <w:r>
-        <w:t>, Válasz törzse</w:t>
+      <w:r>
+        <w:t>ResponseBody: longtext, Válasz törzse</w:t>
       </w:r>
     </w:p>
     <w:p>
       <w:pPr>
         <w:spacing w:after="0" w:line="360" w:lineRule="auto"/>
       </w:pPr>
-      <w:proofErr w:type="spellStart"/>
-      <w:r>
-        <w:t>StatusCode</w:t>
-      </w:r>
-      <w:proofErr w:type="spellEnd"/>
-      <w:r>
-        <w:t>: int(11), HTTP státuszkód</w:t>
+      <w:r>
+        <w:t>StatusCode: int(11), HTTP státuszkód</w:t>
       </w:r>
     </w:p>
     <w:p>
       <w:pPr>
         <w:spacing w:after="0" w:line="360" w:lineRule="auto"/>
       </w:pPr>
-      <w:proofErr w:type="spellStart"/>
-      <w:r>
-        <w:t>LogTime</w:t>
-      </w:r>
-      <w:proofErr w:type="spellEnd"/>
-      <w:r>
-        <w:t xml:space="preserve">: </w:t>
-      </w:r>
-      <w:proofErr w:type="spellStart"/>
-      <w:r>
-        <w:t>datetime</w:t>
-      </w:r>
-      <w:proofErr w:type="spellEnd"/>
-      <w:r>
-        <w:t>(6), Naplózás időpontja (alapértelmezett: aktuális UTC idő)</w:t>
+      <w:r>
+        <w:t>LogTime: datetime(6), Naplózás időpontja (alapértelmezett: aktuális UTC idő)</w:t>
       </w:r>
     </w:p>
     <w:p>
@@ -4516,15 +3512,7 @@
         <w:pStyle w:val="Cmsor2"/>
       </w:pPr>
       <w:r>
-        <w:t>__</w:t>
-      </w:r>
-      <w:proofErr w:type="spellStart"/>
-      <w:r>
-        <w:t>EFMigrationsHistory</w:t>
-      </w:r>
-      <w:proofErr w:type="spellEnd"/>
-      <w:r>
-        <w:t xml:space="preserve"> tábla (migrációs előzmények)</w:t>
+        <w:t>__EFMigrationsHistory tábla (migrációs előzmények)</w:t>
       </w:r>
     </w:p>
     <w:p>
@@ -4532,73 +3520,23 @@
         <w:spacing w:after="0" w:line="360" w:lineRule="auto"/>
       </w:pPr>
       <w:r>
-        <w:t>__</w:t>
-      </w:r>
-      <w:proofErr w:type="spellStart"/>
-      <w:r>
-        <w:t>efmigrationshistory</w:t>
-      </w:r>
-      <w:proofErr w:type="spellEnd"/>
-      <w:r>
-        <w:t xml:space="preserve">: </w:t>
-      </w:r>
-      <w:proofErr w:type="spellStart"/>
-      <w:r>
-        <w:t>Entity</w:t>
-      </w:r>
-      <w:proofErr w:type="spellEnd"/>
-      <w:r>
-        <w:t xml:space="preserve"> Framework migrációs előzmények</w:t>
+        <w:t>__efmigrationshistory: Entity Framework migrációs előzmények</w:t>
       </w:r>
     </w:p>
     <w:p>
       <w:pPr>
         <w:spacing w:after="0" w:line="360" w:lineRule="auto"/>
       </w:pPr>
-      <w:proofErr w:type="spellStart"/>
-      <w:r>
-        <w:t>MigrationId</w:t>
-      </w:r>
-      <w:proofErr w:type="spellEnd"/>
-      <w:r>
-        <w:t xml:space="preserve">: </w:t>
-      </w:r>
-      <w:proofErr w:type="spellStart"/>
-      <w:r>
-        <w:t>varchar</w:t>
-      </w:r>
-      <w:proofErr w:type="spellEnd"/>
-      <w:r>
-        <w:t>(150), Migráció azonosítója (elsődleges kulcs)</w:t>
+      <w:r>
+        <w:t>MigrationId: varchar(150), Migráció azonosítója (elsődleges kulcs)</w:t>
       </w:r>
     </w:p>
     <w:p>
       <w:pPr>
         <w:spacing w:after="0" w:line="360" w:lineRule="auto"/>
       </w:pPr>
-      <w:proofErr w:type="spellStart"/>
-      <w:r>
-        <w:t>ProductVersion</w:t>
-      </w:r>
-      <w:proofErr w:type="spellEnd"/>
-      <w:r>
-        <w:t xml:space="preserve">: </w:t>
-      </w:r>
-      <w:proofErr w:type="spellStart"/>
-      <w:r>
-        <w:t>varchar</w:t>
-      </w:r>
-      <w:proofErr w:type="spellEnd"/>
-      <w:r>
-        <w:t xml:space="preserve">(32), </w:t>
-      </w:r>
-      <w:proofErr w:type="spellStart"/>
-      <w:r>
-        <w:t>Entity</w:t>
-      </w:r>
-      <w:proofErr w:type="spellEnd"/>
-      <w:r>
-        <w:t xml:space="preserve"> Framework verzió</w:t>
+      <w:r>
+        <w:t>ProductVersion: varchar(32), Entity Framework verzió</w:t>
       </w:r>
     </w:p>
     <w:bookmarkEnd w:id="6"/>
@@ -4611,13 +3549,8 @@
       </w:r>
     </w:p>
     <w:p>
-      <w:proofErr w:type="spellStart"/>
-      <w:r>
-        <w:t>users</w:t>
-      </w:r>
-      <w:proofErr w:type="spellEnd"/>
-      <w:r>
-        <w:t xml:space="preserve"> ↔ email2facodes</w:t>
+      <w:r>
+        <w:t>users ↔ email2facodes</w:t>
       </w:r>
     </w:p>
     <w:p>
@@ -4629,19 +3562,9 @@
       </w:r>
     </w:p>
     <w:p>
-      <w:proofErr w:type="spellStart"/>
-      <w:r>
-        <w:t>users</w:t>
-      </w:r>
-      <w:proofErr w:type="spellEnd"/>
-      <w:r>
-        <w:t xml:space="preserve"> ↔ </w:t>
-      </w:r>
-      <w:proofErr w:type="spellStart"/>
-      <w:r>
-        <w:t>foglalasadatok</w:t>
-      </w:r>
-      <w:proofErr w:type="spellEnd"/>
+      <w:r>
+        <w:t>users ↔ foglalasadatok</w:t>
+      </w:r>
     </w:p>
     <w:p>
       <w:pPr>
@@ -4652,13 +3575,8 @@
       </w:r>
     </w:p>
     <w:p>
-      <w:proofErr w:type="spellStart"/>
-      <w:r>
-        <w:t>images</w:t>
-      </w:r>
-      <w:proofErr w:type="spellEnd"/>
-      <w:r>
-        <w:t xml:space="preserve"> ↔ film</w:t>
+      <w:r>
+        <w:t>images ↔ film</w:t>
       </w:r>
     </w:p>
     <w:p>
@@ -4671,13 +3589,8 @@
     </w:p>
     <w:p>
       <w:r>
-        <w:t xml:space="preserve">film ↔ </w:t>
-      </w:r>
-      <w:proofErr w:type="spellStart"/>
-      <w:r>
-        <w:t>vetites</w:t>
-      </w:r>
-      <w:proofErr w:type="spellEnd"/>
+        <w:t>film ↔ vetites</w:t>
+      </w:r>
     </w:p>
     <w:p>
       <w:pPr>
@@ -4689,13 +3602,8 @@
     </w:p>
     <w:p>
       <w:r>
-        <w:t xml:space="preserve">terem ↔ </w:t>
-      </w:r>
-      <w:proofErr w:type="spellStart"/>
-      <w:r>
-        <w:t>vetites</w:t>
-      </w:r>
-      <w:proofErr w:type="spellEnd"/>
+        <w:t>terem ↔ vetites</w:t>
+      </w:r>
     </w:p>
     <w:p>
       <w:pPr>
@@ -4707,13 +3615,8 @@
     </w:p>
     <w:p>
       <w:r>
-        <w:t xml:space="preserve">terem ↔ </w:t>
-      </w:r>
-      <w:proofErr w:type="spellStart"/>
-      <w:r>
-        <w:t>szekek</w:t>
-      </w:r>
-      <w:proofErr w:type="spellEnd"/>
+        <w:t>terem ↔ szekek</w:t>
+      </w:r>
     </w:p>
     <w:p>
       <w:pPr>
@@ -4724,19 +3627,9 @@
       </w:r>
     </w:p>
     <w:p>
-      <w:proofErr w:type="spellStart"/>
-      <w:r>
-        <w:t>vetites</w:t>
-      </w:r>
-      <w:proofErr w:type="spellEnd"/>
-      <w:r>
-        <w:t xml:space="preserve"> ↔ </w:t>
-      </w:r>
-      <w:proofErr w:type="spellStart"/>
-      <w:r>
-        <w:t>vetitesszekek</w:t>
-      </w:r>
-      <w:proofErr w:type="spellEnd"/>
+      <w:r>
+        <w:t>vetites ↔ vetitesszekek</w:t>
+      </w:r>
     </w:p>
     <w:p>
       <w:pPr>
@@ -4747,19 +3640,9 @@
       </w:r>
     </w:p>
     <w:p>
-      <w:proofErr w:type="spellStart"/>
-      <w:r>
-        <w:t>vetites</w:t>
-      </w:r>
-      <w:proofErr w:type="spellEnd"/>
-      <w:r>
-        <w:t xml:space="preserve"> ↔ </w:t>
-      </w:r>
-      <w:proofErr w:type="spellStart"/>
-      <w:r>
-        <w:t>foglaltszekek</w:t>
-      </w:r>
-      <w:proofErr w:type="spellEnd"/>
+      <w:r>
+        <w:t>vetites ↔ foglaltszekek</w:t>
+      </w:r>
     </w:p>
     <w:p>
       <w:pPr>
@@ -4770,19 +3653,9 @@
       </w:r>
     </w:p>
     <w:p>
-      <w:proofErr w:type="spellStart"/>
-      <w:r>
-        <w:t>foglalasadatok</w:t>
-      </w:r>
-      <w:proofErr w:type="spellEnd"/>
-      <w:r>
-        <w:t xml:space="preserve"> ↔ </w:t>
-      </w:r>
-      <w:proofErr w:type="spellStart"/>
-      <w:r>
-        <w:t>foglaltszekek</w:t>
-      </w:r>
-      <w:proofErr w:type="spellEnd"/>
+      <w:r>
+        <w:t>foglalasadatok ↔ foglaltszekek</w:t>
+      </w:r>
     </w:p>
     <w:p>
       <w:pPr>
@@ -4793,19 +3666,9 @@
       </w:r>
     </w:p>
     <w:p>
-      <w:proofErr w:type="spellStart"/>
-      <w:r>
-        <w:t>vetitesszekek</w:t>
-      </w:r>
-      <w:proofErr w:type="spellEnd"/>
-      <w:r>
-        <w:t xml:space="preserve"> ↔ </w:t>
-      </w:r>
-      <w:proofErr w:type="spellStart"/>
-      <w:r>
-        <w:t>foglaltszekek</w:t>
-      </w:r>
-      <w:proofErr w:type="spellEnd"/>
+      <w:r>
+        <w:t>vetitesszekek ↔ foglaltszekek</w:t>
+      </w:r>
     </w:p>
     <w:p>
       <w:pPr>
@@ -4821,38 +3684,9 @@
       </w:r>
     </w:p>
     <w:p>
-      <w:proofErr w:type="spellStart"/>
       <w:r>
         <w:lastRenderedPageBreak/>
-        <w:t>vetitesszekek</w:t>
-      </w:r>
-      <w:proofErr w:type="spellEnd"/>
-      <w:r>
-        <w:t xml:space="preserve"> ←(</w:t>
-      </w:r>
-      <w:proofErr w:type="spellStart"/>
-      <w:r>
-        <w:t>foglalasadatok</w:t>
-      </w:r>
-      <w:proofErr w:type="spellEnd"/>
-      <w:r>
-        <w:t xml:space="preserve">)→ </w:t>
-      </w:r>
-      <w:proofErr w:type="spellStart"/>
-      <w:r>
-        <w:t>foglaltszekek</w:t>
-      </w:r>
-      <w:proofErr w:type="spellEnd"/>
-      <w:r>
-        <w:t xml:space="preserve">: M:N kapcsolat van, de ez két 1:N kapcsolatként van megvalósítva a </w:t>
-      </w:r>
-      <w:proofErr w:type="spellStart"/>
-      <w:r>
-        <w:t>foglalasadatok</w:t>
-      </w:r>
-      <w:proofErr w:type="spellEnd"/>
-      <w:r>
-        <w:t xml:space="preserve"> táblán keresztül.</w:t>
+        <w:t>vetitesszekek ←(foglalasadatok)→ foglaltszekek: M:N kapcsolat van, de ez két 1:N kapcsolatként van megvalósítva a foglalasadatok táblán keresztül.</w:t>
       </w:r>
     </w:p>
     <w:p>
@@ -4936,43 +3770,7 @@
           <w:sz w:val="24"/>
           <w:szCs w:val="24"/>
         </w:rPr>
-        <w:t>POST /</w:t>
-      </w:r>
-      <w:proofErr w:type="spellStart"/>
-      <w:r>
-        <w:rPr>
-          <w:rFonts w:ascii="Times New Roman" w:hAnsi="Times New Roman" w:cs="Times New Roman"/>
-          <w:sz w:val="24"/>
-          <w:szCs w:val="24"/>
-        </w:rPr>
-        <w:t>api</w:t>
-      </w:r>
-      <w:proofErr w:type="spellEnd"/>
-      <w:r>
-        <w:rPr>
-          <w:rFonts w:ascii="Times New Roman" w:hAnsi="Times New Roman" w:cs="Times New Roman"/>
-          <w:sz w:val="24"/>
-          <w:szCs w:val="24"/>
-        </w:rPr>
-        <w:t>/</w:t>
-      </w:r>
-      <w:proofErr w:type="spellStart"/>
-      <w:r>
-        <w:rPr>
-          <w:rFonts w:ascii="Times New Roman" w:hAnsi="Times New Roman" w:cs="Times New Roman"/>
-          <w:sz w:val="24"/>
-          <w:szCs w:val="24"/>
-        </w:rPr>
-        <w:t>users</w:t>
-      </w:r>
-      <w:proofErr w:type="spellEnd"/>
-      <w:r>
-        <w:rPr>
-          <w:rFonts w:ascii="Times New Roman" w:hAnsi="Times New Roman" w:cs="Times New Roman"/>
-          <w:sz w:val="24"/>
-          <w:szCs w:val="24"/>
-        </w:rPr>
-        <w:t>/login – Bejelentkezés</w:t>
+        <w:t>POST /api/users/login – Bejelentkezés</w:t>
       </w:r>
     </w:p>
     <w:p>
@@ -4994,61 +3792,7 @@
           <w:sz w:val="24"/>
           <w:szCs w:val="24"/>
         </w:rPr>
-        <w:t>POST /</w:t>
-      </w:r>
-      <w:proofErr w:type="spellStart"/>
-      <w:r>
-        <w:rPr>
-          <w:rFonts w:ascii="Times New Roman" w:hAnsi="Times New Roman" w:cs="Times New Roman"/>
-          <w:sz w:val="24"/>
-          <w:szCs w:val="24"/>
-        </w:rPr>
-        <w:t>api</w:t>
-      </w:r>
-      <w:proofErr w:type="spellEnd"/>
-      <w:r>
-        <w:rPr>
-          <w:rFonts w:ascii="Times New Roman" w:hAnsi="Times New Roman" w:cs="Times New Roman"/>
-          <w:sz w:val="24"/>
-          <w:szCs w:val="24"/>
-        </w:rPr>
-        <w:t>/</w:t>
-      </w:r>
-      <w:proofErr w:type="spellStart"/>
-      <w:r>
-        <w:rPr>
-          <w:rFonts w:ascii="Times New Roman" w:hAnsi="Times New Roman" w:cs="Times New Roman"/>
-          <w:sz w:val="24"/>
-          <w:szCs w:val="24"/>
-        </w:rPr>
-        <w:t>users</w:t>
-      </w:r>
-      <w:proofErr w:type="spellEnd"/>
-      <w:r>
-        <w:rPr>
-          <w:rFonts w:ascii="Times New Roman" w:hAnsi="Times New Roman" w:cs="Times New Roman"/>
-          <w:sz w:val="24"/>
-          <w:szCs w:val="24"/>
-        </w:rPr>
-        <w:t>/</w:t>
-      </w:r>
-      <w:proofErr w:type="spellStart"/>
-      <w:r>
-        <w:rPr>
-          <w:rFonts w:ascii="Times New Roman" w:hAnsi="Times New Roman" w:cs="Times New Roman"/>
-          <w:sz w:val="24"/>
-          <w:szCs w:val="24"/>
-        </w:rPr>
-        <w:t>register</w:t>
-      </w:r>
-      <w:proofErr w:type="spellEnd"/>
-      <w:r>
-        <w:rPr>
-          <w:rFonts w:ascii="Times New Roman" w:hAnsi="Times New Roman" w:cs="Times New Roman"/>
-          <w:sz w:val="24"/>
-          <w:szCs w:val="24"/>
-        </w:rPr>
-        <w:t xml:space="preserve"> – Regisztráció</w:t>
+        <w:t>POST /api/users/register – Regisztráció</w:t>
       </w:r>
     </w:p>
     <w:p>
@@ -5094,43 +3838,7 @@
           <w:sz w:val="24"/>
           <w:szCs w:val="24"/>
         </w:rPr>
-        <w:t>GET /</w:t>
-      </w:r>
-      <w:proofErr w:type="spellStart"/>
-      <w:r>
-        <w:rPr>
-          <w:rFonts w:ascii="Times New Roman" w:hAnsi="Times New Roman" w:cs="Times New Roman"/>
-          <w:sz w:val="24"/>
-          <w:szCs w:val="24"/>
-        </w:rPr>
-        <w:t>api</w:t>
-      </w:r>
-      <w:proofErr w:type="spellEnd"/>
-      <w:r>
-        <w:rPr>
-          <w:rFonts w:ascii="Times New Roman" w:hAnsi="Times New Roman" w:cs="Times New Roman"/>
-          <w:sz w:val="24"/>
-          <w:szCs w:val="24"/>
-        </w:rPr>
-        <w:t>/</w:t>
-      </w:r>
-      <w:proofErr w:type="spellStart"/>
-      <w:r>
-        <w:rPr>
-          <w:rFonts w:ascii="Times New Roman" w:hAnsi="Times New Roman" w:cs="Times New Roman"/>
-          <w:sz w:val="24"/>
-          <w:szCs w:val="24"/>
-        </w:rPr>
-        <w:t>rendeles</w:t>
-      </w:r>
-      <w:proofErr w:type="spellEnd"/>
-      <w:r>
-        <w:rPr>
-          <w:rFonts w:ascii="Times New Roman" w:hAnsi="Times New Roman" w:cs="Times New Roman"/>
-          <w:sz w:val="24"/>
-          <w:szCs w:val="24"/>
-        </w:rPr>
-        <w:t xml:space="preserve"> – Összes foglalás lekérése</w:t>
+        <w:t>GET /api/rendeles – Összes foglalás lekérése</w:t>
       </w:r>
     </w:p>
     <w:p>
@@ -5152,43 +3860,7 @@
           <w:sz w:val="24"/>
           <w:szCs w:val="24"/>
         </w:rPr>
-        <w:t>POST /</w:t>
-      </w:r>
-      <w:proofErr w:type="spellStart"/>
-      <w:r>
-        <w:rPr>
-          <w:rFonts w:ascii="Times New Roman" w:hAnsi="Times New Roman" w:cs="Times New Roman"/>
-          <w:sz w:val="24"/>
-          <w:szCs w:val="24"/>
-        </w:rPr>
-        <w:t>api</w:t>
-      </w:r>
-      <w:proofErr w:type="spellEnd"/>
-      <w:r>
-        <w:rPr>
-          <w:rFonts w:ascii="Times New Roman" w:hAnsi="Times New Roman" w:cs="Times New Roman"/>
-          <w:sz w:val="24"/>
-          <w:szCs w:val="24"/>
-        </w:rPr>
-        <w:t>/</w:t>
-      </w:r>
-      <w:proofErr w:type="spellStart"/>
-      <w:r>
-        <w:rPr>
-          <w:rFonts w:ascii="Times New Roman" w:hAnsi="Times New Roman" w:cs="Times New Roman"/>
-          <w:sz w:val="24"/>
-          <w:szCs w:val="24"/>
-        </w:rPr>
-        <w:t>rendeles</w:t>
-      </w:r>
-      <w:proofErr w:type="spellEnd"/>
-      <w:r>
-        <w:rPr>
-          <w:rFonts w:ascii="Times New Roman" w:hAnsi="Times New Roman" w:cs="Times New Roman"/>
-          <w:sz w:val="24"/>
-          <w:szCs w:val="24"/>
-        </w:rPr>
-        <w:t xml:space="preserve"> – Új foglalás létrehozása</w:t>
+        <w:t>POST /api/rendeles – Új foglalás létrehozása</w:t>
       </w:r>
     </w:p>
     <w:p>
@@ -5210,61 +3882,7 @@
           <w:sz w:val="24"/>
           <w:szCs w:val="24"/>
         </w:rPr>
-        <w:t>DELETE /</w:t>
-      </w:r>
-      <w:proofErr w:type="spellStart"/>
-      <w:r>
-        <w:rPr>
-          <w:rFonts w:ascii="Times New Roman" w:hAnsi="Times New Roman" w:cs="Times New Roman"/>
-          <w:sz w:val="24"/>
-          <w:szCs w:val="24"/>
-        </w:rPr>
-        <w:t>api</w:t>
-      </w:r>
-      <w:proofErr w:type="spellEnd"/>
-      <w:r>
-        <w:rPr>
-          <w:rFonts w:ascii="Times New Roman" w:hAnsi="Times New Roman" w:cs="Times New Roman"/>
-          <w:sz w:val="24"/>
-          <w:szCs w:val="24"/>
-        </w:rPr>
-        <w:t>/</w:t>
-      </w:r>
-      <w:proofErr w:type="spellStart"/>
-      <w:r>
-        <w:rPr>
-          <w:rFonts w:ascii="Times New Roman" w:hAnsi="Times New Roman" w:cs="Times New Roman"/>
-          <w:sz w:val="24"/>
-          <w:szCs w:val="24"/>
-        </w:rPr>
-        <w:t>rendeles</w:t>
-      </w:r>
-      <w:proofErr w:type="spellEnd"/>
-      <w:r>
-        <w:rPr>
-          <w:rFonts w:ascii="Times New Roman" w:hAnsi="Times New Roman" w:cs="Times New Roman"/>
-          <w:sz w:val="24"/>
-          <w:szCs w:val="24"/>
-        </w:rPr>
-        <w:t>/{</w:t>
-      </w:r>
-      <w:proofErr w:type="spellStart"/>
-      <w:r>
-        <w:rPr>
-          <w:rFonts w:ascii="Times New Roman" w:hAnsi="Times New Roman" w:cs="Times New Roman"/>
-          <w:sz w:val="24"/>
-          <w:szCs w:val="24"/>
-        </w:rPr>
-        <w:t>id</w:t>
-      </w:r>
-      <w:proofErr w:type="spellEnd"/>
-      <w:r>
-        <w:rPr>
-          <w:rFonts w:ascii="Times New Roman" w:hAnsi="Times New Roman" w:cs="Times New Roman"/>
-          <w:sz w:val="24"/>
-          <w:szCs w:val="24"/>
-        </w:rPr>
-        <w:t>} – Foglalás törlése</w:t>
+        <w:t>DELETE /api/rendeles/{id} – Foglalás törlése</w:t>
       </w:r>
     </w:p>
     <w:p>
@@ -5310,43 +3928,7 @@
           <w:sz w:val="24"/>
           <w:szCs w:val="24"/>
         </w:rPr>
-        <w:t>GET /</w:t>
-      </w:r>
-      <w:proofErr w:type="spellStart"/>
-      <w:r>
-        <w:rPr>
-          <w:rFonts w:ascii="Times New Roman" w:hAnsi="Times New Roman" w:cs="Times New Roman"/>
-          <w:sz w:val="24"/>
-          <w:szCs w:val="24"/>
-        </w:rPr>
-        <w:t>api</w:t>
-      </w:r>
-      <w:proofErr w:type="spellEnd"/>
-      <w:r>
-        <w:rPr>
-          <w:rFonts w:ascii="Times New Roman" w:hAnsi="Times New Roman" w:cs="Times New Roman"/>
-          <w:sz w:val="24"/>
-          <w:szCs w:val="24"/>
-        </w:rPr>
-        <w:t>/</w:t>
-      </w:r>
-      <w:proofErr w:type="spellStart"/>
-      <w:r>
-        <w:rPr>
-          <w:rFonts w:ascii="Times New Roman" w:hAnsi="Times New Roman" w:cs="Times New Roman"/>
-          <w:sz w:val="24"/>
-          <w:szCs w:val="24"/>
-        </w:rPr>
-        <w:t>vetites</w:t>
-      </w:r>
-      <w:proofErr w:type="spellEnd"/>
-      <w:r>
-        <w:rPr>
-          <w:rFonts w:ascii="Times New Roman" w:hAnsi="Times New Roman" w:cs="Times New Roman"/>
-          <w:sz w:val="24"/>
-          <w:szCs w:val="24"/>
-        </w:rPr>
-        <w:t xml:space="preserve"> – Vetítési adatok lekérése</w:t>
+        <w:t>GET /api/vetites – Vetítési adatok lekérése</w:t>
       </w:r>
     </w:p>
     <w:p>
@@ -5368,25 +3950,7 @@
           <w:sz w:val="24"/>
           <w:szCs w:val="24"/>
         </w:rPr>
-        <w:t>GET /</w:t>
-      </w:r>
-      <w:proofErr w:type="spellStart"/>
-      <w:r>
-        <w:rPr>
-          <w:rFonts w:ascii="Times New Roman" w:hAnsi="Times New Roman" w:cs="Times New Roman"/>
-          <w:sz w:val="24"/>
-          <w:szCs w:val="24"/>
-        </w:rPr>
-        <w:t>api</w:t>
-      </w:r>
-      <w:proofErr w:type="spellEnd"/>
-      <w:r>
-        <w:rPr>
-          <w:rFonts w:ascii="Times New Roman" w:hAnsi="Times New Roman" w:cs="Times New Roman"/>
-          <w:sz w:val="24"/>
-          <w:szCs w:val="24"/>
-        </w:rPr>
-        <w:t>/terem – Mozitermek listázása</w:t>
+        <w:t>GET /api/terem – Mozitermek listázása</w:t>
       </w:r>
     </w:p>
     <w:p>
@@ -5412,11 +3976,9 @@
       <w:r>
         <w:t xml:space="preserve"> (majd </w:t>
       </w:r>
-      <w:proofErr w:type="spellStart"/>
       <w:r>
         <w:t>insert</w:t>
       </w:r>
-      <w:proofErr w:type="spellEnd"/>
       <w:r>
         <w:t xml:space="preserve"> képernyőképek)</w:t>
       </w:r>
@@ -5536,43 +4098,7 @@
           <w:sz w:val="24"/>
           <w:szCs w:val="24"/>
         </w:rPr>
-        <w:t xml:space="preserve">A felhasználó be tud jelentkezni, egy letisztult, </w:t>
-      </w:r>
-      <w:proofErr w:type="spellStart"/>
-      <w:r>
-        <w:rPr>
-          <w:rFonts w:ascii="Times New Roman" w:hAnsi="Times New Roman" w:cs="Times New Roman"/>
-          <w:sz w:val="24"/>
-          <w:szCs w:val="24"/>
-        </w:rPr>
-        <w:t>bejelnetkezési</w:t>
-      </w:r>
-      <w:proofErr w:type="spellEnd"/>
-      <w:r>
-        <w:rPr>
-          <w:rFonts w:ascii="Times New Roman" w:hAnsi="Times New Roman" w:cs="Times New Roman"/>
-          <w:sz w:val="24"/>
-          <w:szCs w:val="24"/>
-        </w:rPr>
-        <w:t xml:space="preserve"> </w:t>
-      </w:r>
-      <w:proofErr w:type="spellStart"/>
-      <w:r>
-        <w:rPr>
-          <w:rFonts w:ascii="Times New Roman" w:hAnsi="Times New Roman" w:cs="Times New Roman"/>
-          <w:sz w:val="24"/>
-          <w:szCs w:val="24"/>
-        </w:rPr>
-        <w:t>felülelten</w:t>
-      </w:r>
-      <w:proofErr w:type="spellEnd"/>
-      <w:r>
-        <w:rPr>
-          <w:rFonts w:ascii="Times New Roman" w:hAnsi="Times New Roman" w:cs="Times New Roman"/>
-          <w:sz w:val="24"/>
-          <w:szCs w:val="24"/>
-        </w:rPr>
-        <w:t>.</w:t>
+        <w:t>A felhasználó be tud jelentkezni, egy letisztult, bejelnetkezési felülelten.</w:t>
       </w:r>
     </w:p>
     <w:p>
@@ -5591,43 +4117,7 @@
           <w:sz w:val="24"/>
           <w:szCs w:val="24"/>
         </w:rPr>
-        <w:t>Ha nincs fiókja, az alsó „Nincs fiókja? Regisztráljon most!” -</w:t>
-      </w:r>
-      <w:proofErr w:type="spellStart"/>
-      <w:r>
-        <w:rPr>
-          <w:rFonts w:ascii="Times New Roman" w:hAnsi="Times New Roman" w:cs="Times New Roman"/>
-          <w:sz w:val="24"/>
-          <w:szCs w:val="24"/>
-        </w:rPr>
-        <w:t>ra</w:t>
-      </w:r>
-      <w:proofErr w:type="spellEnd"/>
-      <w:r>
-        <w:rPr>
-          <w:rFonts w:ascii="Times New Roman" w:hAnsi="Times New Roman" w:cs="Times New Roman"/>
-          <w:sz w:val="24"/>
-          <w:szCs w:val="24"/>
-        </w:rPr>
-        <w:t xml:space="preserve"> kattintva, át </w:t>
-      </w:r>
-      <w:proofErr w:type="spellStart"/>
-      <w:r>
-        <w:rPr>
-          <w:rFonts w:ascii="Times New Roman" w:hAnsi="Times New Roman" w:cs="Times New Roman"/>
-          <w:sz w:val="24"/>
-          <w:szCs w:val="24"/>
-        </w:rPr>
-        <w:t>írányítódik</w:t>
-      </w:r>
-      <w:proofErr w:type="spellEnd"/>
-      <w:r>
-        <w:rPr>
-          <w:rFonts w:ascii="Times New Roman" w:hAnsi="Times New Roman" w:cs="Times New Roman"/>
-          <w:sz w:val="24"/>
-          <w:szCs w:val="24"/>
-        </w:rPr>
-        <w:t xml:space="preserve"> a regisztrációs felületre, ahol létrehozhatja fiókját.</w:t>
+        <w:t>Ha nincs fiókja, az alsó „Nincs fiókja? Regisztráljon most!” -ra kattintva, át írányítódik a regisztrációs felületre, ahol létrehozhatja fiókját.</w:t>
       </w:r>
     </w:p>
     <w:p>
@@ -5698,25 +4188,7 @@
           <w:sz w:val="24"/>
           <w:szCs w:val="24"/>
         </w:rPr>
-        <w:t>/</w:t>
-      </w:r>
-      <w:proofErr w:type="spellStart"/>
-      <w:r>
-        <w:rPr>
-          <w:rFonts w:ascii="Times New Roman" w:hAnsi="Times New Roman" w:cs="Times New Roman"/>
-          <w:sz w:val="24"/>
-          <w:szCs w:val="24"/>
-        </w:rPr>
-        <w:t>modosítása</w:t>
-      </w:r>
-      <w:proofErr w:type="spellEnd"/>
-      <w:r>
-        <w:rPr>
-          <w:rFonts w:ascii="Times New Roman" w:hAnsi="Times New Roman" w:cs="Times New Roman"/>
-          <w:sz w:val="24"/>
-          <w:szCs w:val="24"/>
-        </w:rPr>
-        <w:t>/törlése</w:t>
+        <w:t>/modosítása/törlése</w:t>
       </w:r>
     </w:p>
     <w:p>
@@ -5739,25 +4211,7 @@
           <w:sz w:val="24"/>
           <w:szCs w:val="24"/>
         </w:rPr>
-        <w:t>adatok kezelése/</w:t>
-      </w:r>
-      <w:proofErr w:type="spellStart"/>
-      <w:r>
-        <w:rPr>
-          <w:rFonts w:ascii="Times New Roman" w:hAnsi="Times New Roman" w:cs="Times New Roman"/>
-          <w:sz w:val="24"/>
-          <w:szCs w:val="24"/>
-        </w:rPr>
-        <w:t>modosítása</w:t>
-      </w:r>
-      <w:proofErr w:type="spellEnd"/>
-      <w:r>
-        <w:rPr>
-          <w:rFonts w:ascii="Times New Roman" w:hAnsi="Times New Roman" w:cs="Times New Roman"/>
-          <w:sz w:val="24"/>
-          <w:szCs w:val="24"/>
-        </w:rPr>
-        <w:t>/törlése</w:t>
+        <w:t>adatok kezelése/modosítása/törlése</w:t>
       </w:r>
     </w:p>
     <w:p>
@@ -5971,13 +4425,8 @@
         </w:numPr>
       </w:pPr>
       <w:bookmarkStart w:id="9" w:name="_Toc194481466"/>
-      <w:proofErr w:type="spellStart"/>
-      <w:r>
-        <w:t>NUnit</w:t>
-      </w:r>
-      <w:proofErr w:type="spellEnd"/>
-      <w:r>
-        <w:t xml:space="preserve"> teszt</w:t>
+      <w:r>
+        <w:t>NUnit teszt</w:t>
       </w:r>
       <w:bookmarkEnd w:id="9"/>
     </w:p>
@@ -6002,27 +4451,7 @@
           <w:sz w:val="22"/>
           <w:szCs w:val="22"/>
         </w:rPr>
-        <w:t xml:space="preserve">ég nincs </w:t>
-      </w:r>
-      <w:proofErr w:type="spellStart"/>
-      <w:r>
-        <w:rPr>
-          <w:rFonts w:asciiTheme="minorHAnsi" w:eastAsiaTheme="minorHAnsi" w:hAnsiTheme="minorHAnsi" w:cstheme="minorBidi"/>
-          <w:b w:val="0"/>
-          <w:sz w:val="22"/>
-          <w:szCs w:val="22"/>
-        </w:rPr>
-        <w:t>nunit</w:t>
-      </w:r>
-      <w:proofErr w:type="spellEnd"/>
-      <w:r>
-        <w:rPr>
-          <w:rFonts w:asciiTheme="minorHAnsi" w:eastAsiaTheme="minorHAnsi" w:hAnsiTheme="minorHAnsi" w:cstheme="minorBidi"/>
-          <w:b w:val="0"/>
-          <w:sz w:val="22"/>
-          <w:szCs w:val="22"/>
-        </w:rPr>
-        <w:t xml:space="preserve"> teszt</w:t>
+        <w:t>ég nincs nunit teszt</w:t>
       </w:r>
       <w:bookmarkEnd w:id="10"/>
     </w:p>
@@ -6153,25 +4582,7 @@
           <w:sz w:val="24"/>
           <w:szCs w:val="24"/>
         </w:rPr>
-        <w:t xml:space="preserve">Foglalás </w:t>
-      </w:r>
-      <w:proofErr w:type="spellStart"/>
-      <w:r>
-        <w:rPr>
-          <w:rFonts w:ascii="Times New Roman" w:hAnsi="Times New Roman" w:cs="Times New Roman"/>
-          <w:sz w:val="24"/>
-          <w:szCs w:val="24"/>
-        </w:rPr>
-        <w:t>visszavoása</w:t>
-      </w:r>
-      <w:proofErr w:type="spellEnd"/>
-      <w:r>
-        <w:rPr>
-          <w:rFonts w:ascii="Times New Roman" w:hAnsi="Times New Roman" w:cs="Times New Roman"/>
-          <w:sz w:val="24"/>
-          <w:szCs w:val="24"/>
-        </w:rPr>
-        <w:t>/törlése</w:t>
+        <w:t>Foglalás visszavoása/törlése</w:t>
       </w:r>
     </w:p>
     <w:p>
@@ -6324,18 +4735,8 @@
           <w:sz w:val="48"/>
           <w:szCs w:val="40"/>
         </w:rPr>
-        <w:t xml:space="preserve">Projekt </w:t>
-      </w:r>
-      <w:proofErr w:type="spellStart"/>
-      <w:r>
-        <w:rPr>
-          <w:b/>
-          <w:sz w:val="48"/>
-          <w:szCs w:val="40"/>
-        </w:rPr>
-        <w:t>Scope</w:t>
-      </w:r>
-      <w:proofErr w:type="spellEnd"/>
+        <w:t>Projekt Scope</w:t>
+      </w:r>
     </w:p>
     <w:p>
       <w:pPr>
@@ -6385,23 +4786,7 @@
           <w:bCs/>
           <w:sz w:val="28"/>
         </w:rPr>
-        <w:t xml:space="preserve">Out of </w:t>
-      </w:r>
-      <w:proofErr w:type="spellStart"/>
-      <w:r>
-        <w:rPr>
-          <w:bCs/>
-          <w:sz w:val="28"/>
-        </w:rPr>
-        <w:t>scope</w:t>
-      </w:r>
-      <w:proofErr w:type="spellEnd"/>
-      <w:r>
-        <w:rPr>
-          <w:bCs/>
-          <w:sz w:val="28"/>
-        </w:rPr>
-        <w:t>:</w:t>
+        <w:t>Out of scope:</w:t>
       </w:r>
     </w:p>
     <w:p>
@@ -6489,21 +4874,12 @@
           <w:szCs w:val="28"/>
         </w:rPr>
       </w:pPr>
-      <w:proofErr w:type="spellStart"/>
       <w:r>
         <w:rPr>
           <w:sz w:val="28"/>
           <w:szCs w:val="28"/>
         </w:rPr>
-        <w:t>Stakeholderek</w:t>
-      </w:r>
-      <w:proofErr w:type="spellEnd"/>
-      <w:r>
-        <w:rPr>
-          <w:sz w:val="28"/>
-          <w:szCs w:val="28"/>
-        </w:rPr>
-        <w:t>:</w:t>
+        <w:t>Stakeholderek:</w:t>
       </w:r>
     </w:p>
     <w:p>
@@ -6528,9 +4904,18 @@
           <w:sz w:val="28"/>
           <w:szCs w:val="28"/>
         </w:rPr>
-        <w:t xml:space="preserve">Baranyai Előd Zsolt, </w:t>
-      </w:r>
-      <w:proofErr w:type="spellStart"/>
+        <w:t>Baranyai Előd Zsolt, inf. okl. mérnök-tanár</w:t>
+      </w:r>
+    </w:p>
+    <w:p>
+      <w:pPr>
+        <w:rPr>
+          <w:rFonts w:ascii="Calibri" w:eastAsia="Calibri" w:hAnsi="Calibri" w:cs="Calibri"/>
+          <w:color w:val="000000"/>
+          <w:sz w:val="24"/>
+          <w:szCs w:val="24"/>
+        </w:rPr>
+      </w:pPr>
       <w:r>
         <w:rPr>
           <w:rFonts w:ascii="Calibri" w:eastAsia="Calibri" w:hAnsi="Calibri" w:cs="Calibri"/>
@@ -6538,35 +4923,6 @@
           <w:sz w:val="28"/>
           <w:szCs w:val="28"/>
         </w:rPr>
-        <w:t>inf</w:t>
-      </w:r>
-      <w:proofErr w:type="spellEnd"/>
-      <w:r>
-        <w:rPr>
-          <w:rFonts w:ascii="Calibri" w:eastAsia="Calibri" w:hAnsi="Calibri" w:cs="Calibri"/>
-          <w:color w:val="000000"/>
-          <w:sz w:val="28"/>
-          <w:szCs w:val="28"/>
-        </w:rPr>
-        <w:t>. okl. mérnök-tanár</w:t>
-      </w:r>
-    </w:p>
-    <w:p>
-      <w:pPr>
-        <w:rPr>
-          <w:rFonts w:ascii="Calibri" w:eastAsia="Calibri" w:hAnsi="Calibri" w:cs="Calibri"/>
-          <w:color w:val="000000"/>
-          <w:sz w:val="24"/>
-          <w:szCs w:val="24"/>
-        </w:rPr>
-      </w:pPr>
-      <w:r>
-        <w:rPr>
-          <w:rFonts w:ascii="Calibri" w:eastAsia="Calibri" w:hAnsi="Calibri" w:cs="Calibri"/>
-          <w:color w:val="000000"/>
-          <w:sz w:val="28"/>
-          <w:szCs w:val="28"/>
-        </w:rPr>
         <w:t>Haszna: Hotel vendégek bejelentkeztetése, szobába elhelyezése</w:t>
       </w:r>
     </w:p>
@@ -6577,37 +4933,12 @@
           <w:sz w:val="28"/>
         </w:rPr>
       </w:pPr>
-      <w:proofErr w:type="spellStart"/>
       <w:r>
         <w:rPr>
           <w:bCs/>
           <w:sz w:val="28"/>
         </w:rPr>
-        <w:t>Risk</w:t>
-      </w:r>
-      <w:proofErr w:type="spellEnd"/>
-      <w:r>
-        <w:rPr>
-          <w:bCs/>
-          <w:sz w:val="28"/>
-        </w:rPr>
-        <w:t xml:space="preserve"> </w:t>
-      </w:r>
-      <w:proofErr w:type="spellStart"/>
-      <w:r>
-        <w:rPr>
-          <w:bCs/>
-          <w:sz w:val="28"/>
-        </w:rPr>
-        <w:t>manadgement</w:t>
-      </w:r>
-      <w:proofErr w:type="spellEnd"/>
-      <w:r>
-        <w:rPr>
-          <w:bCs/>
-          <w:sz w:val="28"/>
-        </w:rPr>
-        <w:t>: Rosszabb lesz mint 4</w:t>
+        <w:t>Risk manadgement: Rosszabb lesz mint 4</w:t>
       </w:r>
     </w:p>
     <w:p>

</xml_diff>

<commit_message>
dokumentáció: it's not enough it's so over 😭
</commit_message>
<xml_diff>
--- a/dokumentáció2 (2).docx
+++ b/dokumentáció2 (2).docx
@@ -2624,13 +2624,15 @@
       </w:pPr>
       <w:r>
         <w:rPr>
-          <w:noProof/>
+          <w:rFonts w:ascii="Times New Roman" w:hAnsi="Times New Roman" w:cs="Times New Roman"/>
+          <w:sz w:val="24"/>
+          <w:szCs w:val="24"/>
         </w:rPr>
         <w:drawing>
-          <wp:inline distT="0" distB="0" distL="0" distR="0" wp14:anchorId="28420222" wp14:editId="6CA69242">
-            <wp:extent cx="5399405" cy="2668905"/>
+          <wp:inline distT="0" distB="0" distL="0" distR="0" wp14:anchorId="0BB60473" wp14:editId="41B2FF6D">
+            <wp:extent cx="5399405" cy="2923540"/>
             <wp:effectExtent l="0" t="0" r="0" b="0"/>
-            <wp:docPr id="680565488" name="Kép 4"/>
+            <wp:docPr id="253556123" name="Kép 1" descr="A képen szöveg, szám, szoftver, Betűtípus látható&#10;&#10;Előfordulhat, hogy a mesterséges intelligencia által létrehozott tartalom helytelen."/>
             <wp:cNvGraphicFramePr>
               <a:graphicFrameLocks xmlns:a="http://schemas.openxmlformats.org/drawingml/2006/main" noChangeAspect="1"/>
             </wp:cNvGraphicFramePr>
@@ -2638,36 +2640,23 @@
               <a:graphicData uri="http://schemas.openxmlformats.org/drawingml/2006/picture">
                 <pic:pic xmlns:pic="http://schemas.openxmlformats.org/drawingml/2006/picture">
                   <pic:nvPicPr>
-                    <pic:cNvPr id="0" name="Picture 22"/>
-                    <pic:cNvPicPr>
-                      <a:picLocks noChangeAspect="1" noChangeArrowheads="1"/>
-                    </pic:cNvPicPr>
+                    <pic:cNvPr id="253556123" name="Kép 1" descr="A képen szöveg, szám, szoftver, Betűtípus látható&#10;&#10;Előfordulhat, hogy a mesterséges intelligencia által létrehozott tartalom helytelen."/>
+                    <pic:cNvPicPr/>
                   </pic:nvPicPr>
                   <pic:blipFill>
-                    <a:blip r:embed="rId8" cstate="print">
-                      <a:extLst>
-                        <a:ext uri="{28A0092B-C50C-407E-A947-70E740481C1C}">
-                          <a14:useLocalDpi xmlns:a14="http://schemas.microsoft.com/office/drawing/2010/main" val="0"/>
-                        </a:ext>
-                      </a:extLst>
-                    </a:blip>
-                    <a:srcRect/>
+                    <a:blip r:embed="rId8"/>
                     <a:stretch>
                       <a:fillRect/>
                     </a:stretch>
                   </pic:blipFill>
-                  <pic:spPr bwMode="auto">
+                  <pic:spPr>
                     <a:xfrm>
                       <a:off x="0" y="0"/>
-                      <a:ext cx="5399405" cy="2668905"/>
+                      <a:ext cx="5399405" cy="2923540"/>
                     </a:xfrm>
                     <a:prstGeom prst="rect">
                       <a:avLst/>
                     </a:prstGeom>
-                    <a:noFill/>
-                    <a:ln>
-                      <a:noFill/>
-                    </a:ln>
                   </pic:spPr>
                 </pic:pic>
               </a:graphicData>
@@ -2761,6 +2750,11 @@
       </w:r>
     </w:p>
     <w:p>
+      <w:r>
+        <w:t>Filmek adatai (cím, műfaj, rendező, szereplők, korhatár, leírás).</w:t>
+      </w:r>
+    </w:p>
+    <w:p>
       <w:pPr>
         <w:pStyle w:val="Cmsor2"/>
       </w:pPr>
@@ -2811,6 +2805,11 @@
       </w:r>
     </w:p>
     <w:p>
+      <w:r>
+        <w:t>Mozi termek nevei és jellemzői.</w:t>
+      </w:r>
+    </w:p>
+    <w:p>
       <w:pPr>
         <w:pStyle w:val="Cmsor2"/>
       </w:pPr>
@@ -2861,10 +2860,16 @@
       </w:r>
     </w:p>
     <w:p>
+      <w:r>
+        <w:t>Filmvetítések időpontjai és hozzájuk tartozó filmek és termek.</w:t>
+      </w:r>
+    </w:p>
+    <w:p>
       <w:pPr>
         <w:pStyle w:val="Cmsor2"/>
       </w:pPr>
       <w:r>
+        <w:lastRenderedPageBreak/>
         <w:t>Foglalt székek</w:t>
       </w:r>
     </w:p>
@@ -2911,11 +2916,15 @@
       </w:r>
     </w:p>
     <w:p>
+      <w:r>
+        <w:t>Foglalt székek adatai (milyen jeggyel, melyik vetítésen).</w:t>
+      </w:r>
+    </w:p>
+    <w:p>
       <w:pPr>
         <w:pStyle w:val="Cmsor2"/>
       </w:pPr>
       <w:r>
-        <w:lastRenderedPageBreak/>
         <w:t>VetítésSzékek tábla</w:t>
       </w:r>
     </w:p>
@@ -2962,6 +2971,11 @@
       </w:r>
     </w:p>
     <w:p>
+      <w:r>
+        <w:t>Vetítésenként, mely székek foglaltak vagy szabadok.</w:t>
+      </w:r>
+    </w:p>
+    <w:p>
       <w:pPr>
         <w:pStyle w:val="Cmsor2"/>
       </w:pPr>
@@ -3012,6 +3026,23 @@
       </w:r>
     </w:p>
     <w:p>
+      <w:r>
+        <w:t xml:space="preserve">Webes kérések naplózása </w:t>
+      </w:r>
+      <w:r>
+        <w:t xml:space="preserve">a </w:t>
+      </w:r>
+      <w:r>
+        <w:t>hibakeresés</w:t>
+      </w:r>
+      <w:r>
+        <w:t xml:space="preserve"> megkönnyítéséhez</w:t>
+      </w:r>
+      <w:r>
+        <w:t>.</w:t>
+      </w:r>
+    </w:p>
+    <w:p>
       <w:pPr>
         <w:pStyle w:val="Cmsor2"/>
       </w:pPr>
@@ -3062,6 +3093,11 @@
       </w:r>
     </w:p>
     <w:p>
+      <w:r>
+        <w:t>A termekben lévő székek elhelyezkedése és állapota (pl. elérhető-e).</w:t>
+      </w:r>
+    </w:p>
+    <w:p>
       <w:pPr>
         <w:pStyle w:val="Cmsor2"/>
       </w:pPr>
@@ -3118,6 +3154,16 @@
           </wp:inline>
         </w:drawing>
       </w:r>
+    </w:p>
+    <w:p>
+      <w:r>
+        <w:t> Felhasználók által létrehozott foglalások.</w:t>
+      </w:r>
+    </w:p>
+    <w:p>
+      <w:pPr>
+        <w:pStyle w:val="Cmsor2"/>
+      </w:pPr>
       <w:r>
         <w:t>Users tábla (felhasználók)</w:t>
       </w:r>
@@ -3165,6 +3211,11 @@
       </w:r>
     </w:p>
     <w:p>
+      <w:r>
+        <w:t>Felhasználói fiókok tárolása (bejelentkezés, jelszó, szerepkör, tokenek).</w:t>
+      </w:r>
+    </w:p>
+    <w:p>
       <w:pPr>
         <w:pStyle w:val="Cmsor2"/>
       </w:pPr>
@@ -3215,10 +3266,16 @@
       </w:r>
     </w:p>
     <w:p>
+      <w:r>
+        <w:t>Filmplakátok és egyéb képek tárolása.</w:t>
+      </w:r>
+    </w:p>
+    <w:p>
       <w:pPr>
         <w:pStyle w:val="Cmsor2"/>
       </w:pPr>
       <w:r>
+        <w:lastRenderedPageBreak/>
         <w:t>Email2FACodes tábla (kétlépcsős azonosítás kódok)</w:t>
       </w:r>
     </w:p>
@@ -3272,6 +3329,11 @@
       </w:r>
     </w:p>
     <w:p>
+      <w:r>
+        <w:t>Emailes kétfaktoros hitelesítés ideiglenes kódjai.</w:t>
+      </w:r>
+    </w:p>
+    <w:p>
       <w:pPr>
         <w:pStyle w:val="Cmsor2"/>
       </w:pPr>
@@ -3327,137 +3389,137 @@
         <w:pStyle w:val="Cmsor2"/>
       </w:pPr>
       <w:r>
+        <w:t>Kapcsolatok</w:t>
+      </w:r>
+    </w:p>
+    <w:p>
+      <w:r>
+        <w:t>users ↔ email2facodes</w:t>
+      </w:r>
+    </w:p>
+    <w:p>
+      <w:pPr>
+        <w:ind w:left="708"/>
+      </w:pPr>
+      <w:r>
+        <w:t>Kapcsolat típusa: 1:N (egy felhasználónak több kétlépcsős kódja lehet)</w:t>
+      </w:r>
+    </w:p>
+    <w:p>
+      <w:r>
+        <w:t>users ↔ foglalasadatok</w:t>
+      </w:r>
+    </w:p>
+    <w:p>
+      <w:pPr>
+        <w:ind w:left="708"/>
+      </w:pPr>
+      <w:r>
+        <w:t>Kapcsolat típusa: 1:N (egy felhasználó több foglalást hozhat létre)</w:t>
+      </w:r>
+    </w:p>
+    <w:p>
+      <w:r>
+        <w:t>images ↔ film</w:t>
+      </w:r>
+    </w:p>
+    <w:p>
+      <w:pPr>
+        <w:ind w:left="708"/>
+      </w:pPr>
+      <w:r>
+        <w:t>Kapcsolat típusa: 1:N (egy képhez több film is tartozhat, de egy filmnek csak egy képe van)</w:t>
+      </w:r>
+    </w:p>
+    <w:p>
+      <w:r>
+        <w:t>film ↔ vetites</w:t>
+      </w:r>
+    </w:p>
+    <w:p>
+      <w:pPr>
+        <w:ind w:left="708"/>
+      </w:pPr>
+      <w:r>
+        <w:t>Kapcsolat típusa: 1:N (egy filmet több vetítésen is leadhatnak)</w:t>
+      </w:r>
+    </w:p>
+    <w:p>
+      <w:r>
+        <w:t>terem ↔ vetites</w:t>
+      </w:r>
+    </w:p>
+    <w:p>
+      <w:pPr>
+        <w:ind w:left="708"/>
+      </w:pPr>
+      <w:r>
+        <w:t>Kapcsolat típusa: 1:N (egy teremben több vetítés is lehet)</w:t>
+      </w:r>
+    </w:p>
+    <w:p>
+      <w:r>
+        <w:t>terem ↔ szekek</w:t>
+      </w:r>
+    </w:p>
+    <w:p>
+      <w:pPr>
+        <w:ind w:left="708"/>
+      </w:pPr>
+      <w:r>
+        <w:t>Kapcsolat típusa: 1:N (egy teremhez több szék tartozik)</w:t>
+      </w:r>
+    </w:p>
+    <w:p>
+      <w:r>
+        <w:t>vetites ↔ vetitesszekek</w:t>
+      </w:r>
+    </w:p>
+    <w:p>
+      <w:pPr>
+        <w:ind w:left="708"/>
+      </w:pPr>
+      <w:r>
+        <w:t>Kapcsolat típusa: 1:N (egy vetítéshez több székállapot tartozik)</w:t>
+      </w:r>
+    </w:p>
+    <w:p>
+      <w:r>
+        <w:t>vetites ↔ foglaltszekek</w:t>
+      </w:r>
+    </w:p>
+    <w:p>
+      <w:pPr>
+        <w:ind w:left="708"/>
+      </w:pPr>
+      <w:r>
+        <w:t>Kapcsolat típusa: 1:N (egy vetítéshez több foglalt szék tartozhat)</w:t>
+      </w:r>
+    </w:p>
+    <w:p>
+      <w:r>
+        <w:t>foglalasadatok ↔ foglaltszekek</w:t>
+      </w:r>
+    </w:p>
+    <w:p>
+      <w:pPr>
+        <w:ind w:left="708"/>
+      </w:pPr>
+      <w:r>
+        <w:t>Kapcsolat típusa: 1:N (egy foglaláshoz több szék is tartozhat)</w:t>
+      </w:r>
+    </w:p>
+    <w:p>
+      <w:r>
+        <w:t>vetitesszekek ↔ foglaltszekek</w:t>
+      </w:r>
+    </w:p>
+    <w:p>
+      <w:pPr>
+        <w:ind w:left="708"/>
+      </w:pPr>
+      <w:r>
         <w:lastRenderedPageBreak/>
-        <w:t>Kapcsolatok</w:t>
-      </w:r>
-    </w:p>
-    <w:p>
-      <w:r>
-        <w:t>users ↔ email2facodes</w:t>
-      </w:r>
-    </w:p>
-    <w:p>
-      <w:pPr>
-        <w:ind w:left="708"/>
-      </w:pPr>
-      <w:r>
-        <w:t>Kapcsolat típusa: 1:N (egy felhasználónak több kétlépcsős kódja lehet)</w:t>
-      </w:r>
-    </w:p>
-    <w:p>
-      <w:r>
-        <w:t>users ↔ foglalasadatok</w:t>
-      </w:r>
-    </w:p>
-    <w:p>
-      <w:pPr>
-        <w:ind w:left="708"/>
-      </w:pPr>
-      <w:r>
-        <w:t>Kapcsolat típusa: 1:N (egy felhasználó több foglalást hozhat létre)</w:t>
-      </w:r>
-    </w:p>
-    <w:p>
-      <w:r>
-        <w:t>images ↔ film</w:t>
-      </w:r>
-    </w:p>
-    <w:p>
-      <w:pPr>
-        <w:ind w:left="708"/>
-      </w:pPr>
-      <w:r>
-        <w:t>Kapcsolat típusa: 1:N (egy képhez több film is tartozhat, de egy filmnek csak egy képe van)</w:t>
-      </w:r>
-    </w:p>
-    <w:p>
-      <w:r>
-        <w:t>film ↔ vetites</w:t>
-      </w:r>
-    </w:p>
-    <w:p>
-      <w:pPr>
-        <w:ind w:left="708"/>
-      </w:pPr>
-      <w:r>
-        <w:t>Kapcsolat típusa: 1:N (egy filmet több vetítésen is leadhatnak)</w:t>
-      </w:r>
-    </w:p>
-    <w:p>
-      <w:r>
-        <w:t>terem ↔ vetites</w:t>
-      </w:r>
-    </w:p>
-    <w:p>
-      <w:pPr>
-        <w:ind w:left="708"/>
-      </w:pPr>
-      <w:r>
-        <w:t>Kapcsolat típusa: 1:N (egy teremben több vetítés is lehet)</w:t>
-      </w:r>
-    </w:p>
-    <w:p>
-      <w:r>
-        <w:t>terem ↔ szekek</w:t>
-      </w:r>
-    </w:p>
-    <w:p>
-      <w:pPr>
-        <w:ind w:left="708"/>
-      </w:pPr>
-      <w:r>
-        <w:t>Kapcsolat típusa: 1:N (egy teremhez több szék tartozik)</w:t>
-      </w:r>
-    </w:p>
-    <w:p>
-      <w:r>
-        <w:t>vetites ↔ vetitesszekek</w:t>
-      </w:r>
-    </w:p>
-    <w:p>
-      <w:pPr>
-        <w:ind w:left="708"/>
-      </w:pPr>
-      <w:r>
-        <w:t>Kapcsolat típusa: 1:N (egy vetítéshez több székállapot tartozik)</w:t>
-      </w:r>
-    </w:p>
-    <w:p>
-      <w:r>
-        <w:t>vetites ↔ foglaltszekek</w:t>
-      </w:r>
-    </w:p>
-    <w:p>
-      <w:pPr>
-        <w:ind w:left="708"/>
-      </w:pPr>
-      <w:r>
-        <w:t>Kapcsolat típusa: 1:N (egy vetítéshez több foglalt szék tartozhat)</w:t>
-      </w:r>
-    </w:p>
-    <w:p>
-      <w:r>
-        <w:t>foglalasadatok ↔ foglaltszekek</w:t>
-      </w:r>
-    </w:p>
-    <w:p>
-      <w:pPr>
-        <w:ind w:left="708"/>
-      </w:pPr>
-      <w:r>
-        <w:t>Kapcsolat típusa: 1:N (egy foglaláshoz több szék is tartozhat)</w:t>
-      </w:r>
-    </w:p>
-    <w:p>
-      <w:r>
-        <w:t>vetitesszekek ↔ foglaltszekek</w:t>
-      </w:r>
-    </w:p>
-    <w:p>
-      <w:pPr>
-        <w:ind w:left="708"/>
-      </w:pPr>
-      <w:r>
         <w:t>Kapcsolat típusa: 1:1 (egy vetítés-székpárhoz pontosan egy foglalás-székpár tartozik)</w:t>
       </w:r>
     </w:p>
@@ -3577,7 +3639,6 @@
           <w:sz w:val="24"/>
           <w:szCs w:val="24"/>
         </w:rPr>
-        <w:lastRenderedPageBreak/>
         <w:t>POST /api/users/register – Regisztráció</w:t>
       </w:r>
     </w:p>
@@ -3922,6 +3983,7 @@
           <w:sz w:val="24"/>
           <w:szCs w:val="24"/>
         </w:rPr>
+        <w:lastRenderedPageBreak/>
         <w:t>Ha nincs fiókja, az alsó „Nincs fiókja? Regisztráljon most!” -ra kattintva, átírányítódik a regisztrációs felületre, ahol létrehozhatja fiókját</w:t>
       </w:r>
       <w:r>
@@ -4185,7 +4247,6 @@
           <w:sz w:val="24"/>
           <w:szCs w:val="24"/>
         </w:rPr>
-        <w:lastRenderedPageBreak/>
         <w:t>Helyfoglalás</w:t>
       </w:r>
     </w:p>
@@ -4554,6 +4615,7 @@
       </w:pPr>
       <w:bookmarkStart w:id="9" w:name="_Toc194481466"/>
       <w:r>
+        <w:lastRenderedPageBreak/>
         <w:t>NUnit teszt</w:t>
       </w:r>
       <w:bookmarkEnd w:id="9"/>
@@ -4914,6 +4976,7 @@
           <w:bCs/>
           <w:sz w:val="28"/>
         </w:rPr>
+        <w:lastRenderedPageBreak/>
         <w:t>Out of scope:</w:t>
       </w:r>
     </w:p>
@@ -10144,7 +10207,6 @@
   <w:style w:type="character" w:default="1" w:styleId="Bekezdsalapbettpusa">
     <w:name w:val="Default Paragraph Font"/>
     <w:uiPriority w:val="1"/>
-    <w:semiHidden/>
     <w:unhideWhenUsed/>
   </w:style>
   <w:style w:type="table" w:default="1" w:styleId="Normltblzat">

</xml_diff>